<commit_message>
get coalition by generative
</commit_message>
<xml_diff>
--- a/report.docx
+++ b/report.docx
@@ -674,7 +674,51 @@
           <w:szCs w:val="24"/>
           <w:lang w:val="en-US"/>
         </w:rPr>
-        <w:t>we set a certain threshold value from which we decide that a group belongs to a specific group, for example 70%.</w:t>
+        <w:t xml:space="preserve">we set a certain threshold value from which we decide that a group belongs to a specific group, for example </w:t>
+      </w:r>
+      <w:r>
+        <w:rPr>
+          <w:rFonts w:ascii="David" w:hAnsi="David" w:cs="David"/>
+          <w:b/>
+          <w:bCs/>
+          <w:sz w:val="24"/>
+          <w:szCs w:val="24"/>
+          <w:lang w:val="en-US"/>
+        </w:rPr>
+        <w:t>45</w:t>
+      </w:r>
+      <w:r>
+        <w:rPr>
+          <w:rFonts w:ascii="David" w:hAnsi="David" w:cs="David"/>
+          <w:b/>
+          <w:bCs/>
+          <w:sz w:val="24"/>
+          <w:szCs w:val="24"/>
+          <w:lang w:val="en-US"/>
+        </w:rPr>
+        <w:t>%</w:t>
+      </w:r>
+      <w:r>
+        <w:rPr>
+          <w:rFonts w:ascii="David" w:hAnsi="David" w:cs="David"/>
+          <w:b/>
+          <w:bCs/>
+          <w:sz w:val="24"/>
+          <w:szCs w:val="24"/>
+          <w:lang w:val="en-US"/>
+        </w:rPr>
+        <w:t xml:space="preserve"> for k=3 clusters</w:t>
+      </w:r>
+      <w:r>
+        <w:rPr>
+          <w:rFonts w:ascii="David" w:hAnsi="David" w:cs="David"/>
+          <w:b/>
+          <w:bCs/>
+          <w:sz w:val="24"/>
+          <w:szCs w:val="24"/>
+          <w:lang w:val="en-US"/>
+        </w:rPr>
+        <w:t>.</w:t>
       </w:r>
       <w:r>
         <w:rPr>
@@ -699,32 +743,925 @@
           <w:lang w:val="en-US"/>
         </w:rPr>
       </w:pPr>
-    </w:p>
-    <w:p>
-      <w:pPr>
-        <w:rPr>
-          <w:rFonts w:ascii="David" w:hAnsi="David" w:cs="David"/>
-          <w:b/>
-          <w:bCs/>
-          <w:sz w:val="24"/>
-          <w:szCs w:val="24"/>
-          <w:lang w:val="en-US"/>
-        </w:rPr>
-      </w:pPr>
-      <w:r>
-        <w:rPr>
-          <w:rFonts w:ascii="David" w:hAnsi="David" w:cs="David"/>
-          <w:b/>
-          <w:bCs/>
+      <w:r>
+        <w:rPr>
+          <w:rFonts w:ascii="David" w:hAnsi="David" w:cs="David"/>
+          <w:b/>
+          <w:bCs/>
+          <w:sz w:val="24"/>
+          <w:szCs w:val="24"/>
+          <w:lang w:val="en-US"/>
+        </w:rPr>
+        <w:t>The process the we made to reach stable coalition is:</w:t>
+      </w:r>
+    </w:p>
+    <w:p>
+      <w:pPr>
+        <w:pStyle w:val="a7"/>
+        <w:numPr>
+          <w:ilvl w:val="0"/>
+          <w:numId w:val="2"/>
+        </w:numPr>
+        <w:rPr>
+          <w:rFonts w:ascii="David" w:hAnsi="David" w:cs="David"/>
+          <w:b/>
+          <w:bCs/>
+          <w:sz w:val="24"/>
+          <w:szCs w:val="24"/>
+          <w:lang w:val="en-US"/>
+        </w:rPr>
+      </w:pPr>
+      <w:r>
+        <w:rPr>
+          <w:rFonts w:ascii="David" w:hAnsi="David" w:cs="David"/>
+          <w:b/>
+          <w:bCs/>
+          <w:sz w:val="24"/>
+          <w:szCs w:val="24"/>
+          <w:lang w:val="en-US"/>
+        </w:rPr>
+        <w:t>we train the train set using k-means for different k clusters and for different threshold.</w:t>
+      </w:r>
+    </w:p>
+    <w:p>
+      <w:pPr>
+        <w:pStyle w:val="a7"/>
+        <w:numPr>
+          <w:ilvl w:val="0"/>
+          <w:numId w:val="2"/>
+        </w:numPr>
+        <w:rPr>
+          <w:rFonts w:ascii="David" w:hAnsi="David" w:cs="David"/>
+          <w:b/>
+          <w:bCs/>
+          <w:sz w:val="24"/>
+          <w:szCs w:val="24"/>
+          <w:lang w:val="en-US"/>
+        </w:rPr>
+      </w:pPr>
+      <w:r>
+        <w:rPr>
+          <w:rFonts w:ascii="David" w:hAnsi="David" w:cs="David"/>
+          <w:b/>
+          <w:bCs/>
+          <w:sz w:val="24"/>
+          <w:szCs w:val="24"/>
+          <w:lang w:val="en-US"/>
+        </w:rPr>
+        <w:t xml:space="preserve">we check </w:t>
+      </w:r>
+      <w:r>
+        <w:rPr>
+          <w:rFonts w:ascii="David" w:hAnsi="David" w:cs="David"/>
+          <w:b/>
+          <w:bCs/>
+          <w:sz w:val="24"/>
+          <w:szCs w:val="24"/>
+          <w:lang w:val="en-US"/>
+        </w:rPr>
+        <w:t>accuracy</w:t>
+      </w:r>
+      <w:r>
+        <w:rPr>
+          <w:rFonts w:ascii="David" w:hAnsi="David" w:cs="David"/>
+          <w:b/>
+          <w:bCs/>
+          <w:sz w:val="24"/>
+          <w:szCs w:val="24"/>
+          <w:lang w:val="en-US"/>
+        </w:rPr>
+        <w:t xml:space="preserve"> on the validation set and tuning hyper parameters</w:t>
+      </w:r>
+      <w:r>
+        <w:rPr>
+          <w:rFonts w:ascii="David" w:hAnsi="David" w:cs="David"/>
+          <w:b/>
+          <w:bCs/>
+          <w:sz w:val="24"/>
+          <w:szCs w:val="24"/>
+          <w:lang w:val="en-US"/>
+        </w:rPr>
+        <w:t xml:space="preserve"> (k and threshold)</w:t>
+      </w:r>
+      <w:r>
+        <w:rPr>
+          <w:rFonts w:ascii="David" w:hAnsi="David" w:cs="David"/>
+          <w:b/>
+          <w:bCs/>
+          <w:sz w:val="24"/>
+          <w:szCs w:val="24"/>
+          <w:lang w:val="en-US"/>
+        </w:rPr>
+        <w:t xml:space="preserve"> accordingly. </w:t>
+      </w:r>
+    </w:p>
+    <w:p>
+      <w:pPr>
+        <w:pStyle w:val="a7"/>
+        <w:numPr>
+          <w:ilvl w:val="0"/>
+          <w:numId w:val="2"/>
+        </w:numPr>
+        <w:rPr>
+          <w:rFonts w:ascii="David" w:hAnsi="David" w:cs="David"/>
+          <w:b/>
+          <w:bCs/>
+          <w:sz w:val="24"/>
+          <w:szCs w:val="24"/>
+          <w:lang w:val="en-US"/>
+        </w:rPr>
+      </w:pPr>
+      <w:r>
+        <w:rPr>
+          <w:rFonts w:ascii="David" w:hAnsi="David" w:cs="David"/>
+          <w:b/>
+          <w:bCs/>
+          <w:sz w:val="24"/>
+          <w:szCs w:val="24"/>
+          <w:lang w:val="en-US"/>
+        </w:rPr>
+        <w:t xml:space="preserve">Finally, we check </w:t>
+      </w:r>
+      <w:r>
+        <w:rPr>
+          <w:rFonts w:ascii="David" w:hAnsi="David" w:cs="David"/>
+          <w:b/>
+          <w:bCs/>
+          <w:sz w:val="24"/>
+          <w:szCs w:val="24"/>
+          <w:lang w:val="en-US"/>
+        </w:rPr>
+        <w:t>accuracy</w:t>
+      </w:r>
+      <w:r>
+        <w:rPr>
+          <w:rFonts w:ascii="David" w:hAnsi="David" w:cs="David"/>
+          <w:b/>
+          <w:bCs/>
+          <w:sz w:val="24"/>
+          <w:szCs w:val="24"/>
+          <w:lang w:val="en-US"/>
+        </w:rPr>
+        <w:t xml:space="preserve"> on the test set.</w:t>
+      </w:r>
+    </w:p>
+    <w:p>
+      <w:pPr>
+        <w:pStyle w:val="a7"/>
+        <w:rPr>
+          <w:rFonts w:ascii="David" w:hAnsi="David" w:cs="David"/>
+          <w:b/>
+          <w:bCs/>
+          <w:sz w:val="24"/>
+          <w:szCs w:val="24"/>
+          <w:lang w:val="en-US"/>
+        </w:rPr>
+      </w:pPr>
+    </w:p>
+    <w:p>
+      <w:pPr>
+        <w:pStyle w:val="a7"/>
+        <w:ind w:left="360"/>
+        <w:rPr>
+          <w:rFonts w:ascii="David" w:hAnsi="David" w:cs="David"/>
+          <w:b/>
+          <w:bCs/>
+          <w:sz w:val="24"/>
+          <w:szCs w:val="24"/>
+          <w:u w:val="single"/>
+          <w:lang w:val="en-US"/>
+        </w:rPr>
+      </w:pPr>
+      <w:r>
+        <w:rPr>
+          <w:rFonts w:ascii="David" w:hAnsi="David" w:cs="David"/>
+          <w:b/>
+          <w:bCs/>
+          <w:sz w:val="24"/>
+          <w:szCs w:val="24"/>
+          <w:u w:val="single"/>
+          <w:lang w:val="en-US"/>
+        </w:rPr>
+        <w:t>Accuracy:</w:t>
+      </w:r>
+    </w:p>
+    <w:p>
+      <w:pPr>
+        <w:pStyle w:val="a7"/>
+        <w:ind w:left="360"/>
+        <w:rPr>
+          <w:rFonts w:ascii="David" w:hAnsi="David" w:cs="David"/>
+          <w:b/>
+          <w:bCs/>
+          <w:sz w:val="24"/>
+          <w:szCs w:val="24"/>
+          <w:lang w:val="en-US"/>
+        </w:rPr>
+      </w:pPr>
+      <w:r>
+        <w:rPr>
+          <w:rFonts w:ascii="David" w:hAnsi="David" w:cs="David"/>
+          <w:b/>
+          <w:bCs/>
+          <w:sz w:val="24"/>
+          <w:szCs w:val="24"/>
+          <w:lang w:val="en-US"/>
+        </w:rPr>
+        <w:t>How we check accuracy in the test and validation set?</w:t>
+      </w:r>
+    </w:p>
+    <w:p>
+      <w:pPr>
+        <w:pStyle w:val="a7"/>
+        <w:ind w:left="360"/>
+        <w:rPr>
+          <w:rFonts w:ascii="David" w:hAnsi="David" w:cs="David"/>
+          <w:b/>
+          <w:bCs/>
+          <w:sz w:val="24"/>
+          <w:szCs w:val="24"/>
+          <w:lang w:val="en-US"/>
+        </w:rPr>
+      </w:pPr>
+      <w:r>
+        <w:rPr>
+          <w:rFonts w:ascii="David" w:hAnsi="David" w:cs="David"/>
+          <w:b/>
+          <w:bCs/>
+          <w:sz w:val="24"/>
+          <w:szCs w:val="24"/>
+          <w:lang w:val="en-US"/>
+        </w:rPr>
+        <w:t xml:space="preserve">We check if we get equal </w:t>
+      </w:r>
+      <w:r>
+        <w:rPr>
+          <w:rFonts w:ascii="David" w:hAnsi="David" w:cs="David"/>
+          <w:b/>
+          <w:bCs/>
+          <w:sz w:val="24"/>
+          <w:szCs w:val="24"/>
+          <w:lang w:val="en-US"/>
+        </w:rPr>
+        <w:t>coalition</w:t>
+      </w:r>
+      <w:r>
+        <w:rPr>
+          <w:rFonts w:ascii="David" w:hAnsi="David" w:cs="David"/>
+          <w:b/>
+          <w:bCs/>
+          <w:sz w:val="24"/>
+          <w:szCs w:val="24"/>
+          <w:lang w:val="en-US"/>
+        </w:rPr>
+        <w:t xml:space="preserve"> in all sets, that is:</w:t>
+      </w:r>
+    </w:p>
+    <w:p>
+      <w:pPr>
+        <w:pStyle w:val="a7"/>
+        <w:ind w:left="360"/>
+        <w:rPr>
+          <w:rFonts w:ascii="David" w:hAnsi="David" w:cs="David"/>
+          <w:b/>
+          <w:bCs/>
+          <w:sz w:val="24"/>
+          <w:szCs w:val="24"/>
+          <w:lang w:val="en-US"/>
+        </w:rPr>
+      </w:pPr>
+      <w:r>
+        <w:rPr>
+          <w:rFonts w:ascii="David" w:hAnsi="David" w:cs="David"/>
+          <w:b/>
+          <w:bCs/>
+          <w:sz w:val="24"/>
+          <w:szCs w:val="24"/>
+          <w:lang w:val="en-US"/>
+        </w:rPr>
+        <w:t>Train coalition == validation coalition &amp;&amp;</w:t>
+      </w:r>
+    </w:p>
+    <w:p>
+      <w:pPr>
+        <w:pStyle w:val="a7"/>
+        <w:ind w:left="360"/>
+        <w:rPr>
+          <w:rFonts w:ascii="David" w:hAnsi="David" w:cs="David"/>
+          <w:b/>
+          <w:bCs/>
+          <w:sz w:val="24"/>
+          <w:szCs w:val="24"/>
+          <w:lang w:val="en-US"/>
+        </w:rPr>
+      </w:pPr>
+      <w:r>
+        <w:rPr>
+          <w:rFonts w:ascii="David" w:hAnsi="David" w:cs="David"/>
+          <w:b/>
+          <w:bCs/>
+          <w:sz w:val="24"/>
+          <w:szCs w:val="24"/>
+          <w:lang w:val="en-US"/>
+        </w:rPr>
+        <w:t>Test coalition == validation coalition == train coalition</w:t>
+      </w:r>
+    </w:p>
+    <w:p>
+      <w:pPr>
+        <w:pStyle w:val="a7"/>
+        <w:ind w:left="360"/>
+        <w:rPr>
+          <w:rFonts w:ascii="David" w:hAnsi="David" w:cs="David"/>
+          <w:b/>
+          <w:bCs/>
+          <w:sz w:val="24"/>
+          <w:szCs w:val="24"/>
+          <w:lang w:val="en-US"/>
+        </w:rPr>
+      </w:pPr>
+    </w:p>
+    <w:p>
+      <w:pPr>
+        <w:pStyle w:val="a7"/>
+        <w:ind w:left="360"/>
+        <w:rPr>
+          <w:rFonts w:ascii="David" w:hAnsi="David" w:cs="David"/>
+          <w:b/>
+          <w:bCs/>
+          <w:sz w:val="24"/>
+          <w:szCs w:val="24"/>
+          <w:lang w:val="en-US"/>
+        </w:rPr>
+      </w:pPr>
+      <w:r>
+        <w:rPr>
+          <w:rFonts w:ascii="David" w:hAnsi="David" w:cs="David"/>
+          <w:b/>
+          <w:bCs/>
+          <w:sz w:val="24"/>
+          <w:szCs w:val="24"/>
+          <w:lang w:val="en-US"/>
+        </w:rPr>
+        <w:t>Finally, we get these results:</w:t>
+      </w:r>
+    </w:p>
+    <w:p>
+      <w:pPr>
+        <w:pStyle w:val="a7"/>
+        <w:rPr>
+          <w:rFonts w:ascii="David" w:hAnsi="David" w:cs="David"/>
+          <w:b/>
+          <w:bCs/>
+          <w:sz w:val="24"/>
+          <w:szCs w:val="24"/>
+          <w:lang w:val="en-US"/>
+        </w:rPr>
+      </w:pPr>
+      <w:r>
+        <w:rPr>
+          <w:rFonts w:ascii="David" w:hAnsi="David" w:cs="David"/>
+          <w:b/>
+          <w:bCs/>
+          <w:noProof/>
           <w:sz w:val="24"/>
           <w:szCs w:val="24"/>
           <w:lang w:val="en-US"/>
         </w:rPr>
         <w:lastRenderedPageBreak/>
         <w:drawing>
-          <wp:inline distT="0" distB="0" distL="0" distR="0" wp14:anchorId="295F955B" wp14:editId="7D95AFFB">
-            <wp:extent cx="5731510" cy="4298950"/>
-            <wp:effectExtent l="0" t="0" r="2540" b="6350"/>
+          <wp:inline distT="0" distB="0" distL="0" distR="0" wp14:anchorId="01AFEEF5" wp14:editId="7C88EECE">
+            <wp:extent cx="5731510" cy="3912235"/>
+            <wp:effectExtent l="0" t="0" r="2540" b="0"/>
+            <wp:docPr id="3" name="תמונה 3"/>
+            <wp:cNvGraphicFramePr>
+              <a:graphicFrameLocks xmlns:a="http://schemas.openxmlformats.org/drawingml/2006/main" noChangeAspect="1"/>
+            </wp:cNvGraphicFramePr>
+            <a:graphic xmlns:a="http://schemas.openxmlformats.org/drawingml/2006/main">
+              <a:graphicData uri="http://schemas.openxmlformats.org/drawingml/2006/picture">
+                <pic:pic xmlns:pic="http://schemas.openxmlformats.org/drawingml/2006/picture">
+                  <pic:nvPicPr>
+                    <pic:cNvPr id="0" name="Picture 2"/>
+                    <pic:cNvPicPr>
+                      <a:picLocks noChangeAspect="1" noChangeArrowheads="1"/>
+                    </pic:cNvPicPr>
+                  </pic:nvPicPr>
+                  <pic:blipFill>
+                    <a:blip r:embed="rId7">
+                      <a:extLst>
+                        <a:ext uri="{28A0092B-C50C-407E-A947-70E740481C1C}">
+                          <a14:useLocalDpi xmlns:a14="http://schemas.microsoft.com/office/drawing/2010/main" val="0"/>
+                        </a:ext>
+                      </a:extLst>
+                    </a:blip>
+                    <a:srcRect/>
+                    <a:stretch>
+                      <a:fillRect/>
+                    </a:stretch>
+                  </pic:blipFill>
+                  <pic:spPr bwMode="auto">
+                    <a:xfrm>
+                      <a:off x="0" y="0"/>
+                      <a:ext cx="5731510" cy="3912235"/>
+                    </a:xfrm>
+                    <a:prstGeom prst="rect">
+                      <a:avLst/>
+                    </a:prstGeom>
+                    <a:noFill/>
+                    <a:ln>
+                      <a:noFill/>
+                    </a:ln>
+                  </pic:spPr>
+                </pic:pic>
+              </a:graphicData>
+            </a:graphic>
+          </wp:inline>
+        </w:drawing>
+      </w:r>
+    </w:p>
+    <w:p>
+      <w:pPr>
+        <w:pStyle w:val="a7"/>
+        <w:jc w:val="center"/>
+        <w:rPr>
+          <w:rFonts w:ascii="David" w:hAnsi="David" w:cs="David"/>
+          <w:b/>
+          <w:bCs/>
+          <w:sz w:val="24"/>
+          <w:szCs w:val="24"/>
+          <w:lang w:val="en-US"/>
+        </w:rPr>
+      </w:pPr>
+      <w:r>
+        <w:rPr>
+          <w:rFonts w:ascii="David" w:hAnsi="David" w:cs="David"/>
+          <w:b/>
+          <w:bCs/>
+          <w:noProof/>
+          <w:sz w:val="24"/>
+          <w:szCs w:val="24"/>
+          <w:lang w:val="en-US"/>
+        </w:rPr>
+        <w:drawing>
+          <wp:inline distT="0" distB="0" distL="0" distR="0" wp14:anchorId="57AD5E8C" wp14:editId="785364CB">
+            <wp:extent cx="5727700" cy="1809750"/>
+            <wp:effectExtent l="0" t="0" r="6350" b="0"/>
+            <wp:docPr id="4" name="תמונה 4"/>
+            <wp:cNvGraphicFramePr>
+              <a:graphicFrameLocks xmlns:a="http://schemas.openxmlformats.org/drawingml/2006/main" noChangeAspect="1"/>
+            </wp:cNvGraphicFramePr>
+            <a:graphic xmlns:a="http://schemas.openxmlformats.org/drawingml/2006/main">
+              <a:graphicData uri="http://schemas.openxmlformats.org/drawingml/2006/picture">
+                <pic:pic xmlns:pic="http://schemas.openxmlformats.org/drawingml/2006/picture">
+                  <pic:nvPicPr>
+                    <pic:cNvPr id="0" name="Picture 3"/>
+                    <pic:cNvPicPr>
+                      <a:picLocks noChangeAspect="1" noChangeArrowheads="1"/>
+                    </pic:cNvPicPr>
+                  </pic:nvPicPr>
+                  <pic:blipFill>
+                    <a:blip r:embed="rId8">
+                      <a:extLst>
+                        <a:ext uri="{28A0092B-C50C-407E-A947-70E740481C1C}">
+                          <a14:useLocalDpi xmlns:a14="http://schemas.microsoft.com/office/drawing/2010/main" val="0"/>
+                        </a:ext>
+                      </a:extLst>
+                    </a:blip>
+                    <a:srcRect/>
+                    <a:stretch>
+                      <a:fillRect/>
+                    </a:stretch>
+                  </pic:blipFill>
+                  <pic:spPr bwMode="auto">
+                    <a:xfrm>
+                      <a:off x="0" y="0"/>
+                      <a:ext cx="5727700" cy="1809750"/>
+                    </a:xfrm>
+                    <a:prstGeom prst="rect">
+                      <a:avLst/>
+                    </a:prstGeom>
+                    <a:noFill/>
+                    <a:ln>
+                      <a:noFill/>
+                    </a:ln>
+                  </pic:spPr>
+                </pic:pic>
+              </a:graphicData>
+            </a:graphic>
+          </wp:inline>
+        </w:drawing>
+      </w:r>
+    </w:p>
+    <w:p>
+      <w:pPr>
+        <w:rPr>
+          <w:rFonts w:ascii="David" w:hAnsi="David" w:cs="David"/>
+          <w:b/>
+          <w:bCs/>
+          <w:sz w:val="24"/>
+          <w:szCs w:val="24"/>
+          <w:lang w:val="en-US"/>
+        </w:rPr>
+      </w:pPr>
+      <w:r>
+        <w:rPr>
+          <w:rFonts w:ascii="David" w:hAnsi="David" w:cs="David"/>
+          <w:b/>
+          <w:bCs/>
+          <w:sz w:val="24"/>
+          <w:szCs w:val="24"/>
+          <w:lang w:val="en-US"/>
+        </w:rPr>
+        <w:t>We can see from these results that we get stable coalition for k=3 and threshold=0.45,</w:t>
+      </w:r>
+    </w:p>
+    <w:p>
+      <w:pPr>
+        <w:rPr>
+          <w:rFonts w:ascii="David" w:hAnsi="David" w:cs="David"/>
+          <w:b/>
+          <w:bCs/>
+          <w:sz w:val="24"/>
+          <w:szCs w:val="24"/>
+          <w:lang w:val="en-US"/>
+        </w:rPr>
+      </w:pPr>
+      <w:r>
+        <w:rPr>
+          <w:rFonts w:ascii="David" w:hAnsi="David" w:cs="David"/>
+          <w:b/>
+          <w:bCs/>
+          <w:sz w:val="24"/>
+          <w:szCs w:val="24"/>
+          <w:lang w:val="en-US"/>
+        </w:rPr>
+        <w:t>The final coalition consists of 9 parties and they:</w:t>
+      </w:r>
+    </w:p>
+    <w:p>
+      <w:pPr>
+        <w:rPr>
+          <w:rFonts w:ascii="David" w:hAnsi="David" w:cs="David"/>
+          <w:b/>
+          <w:bCs/>
+          <w:sz w:val="24"/>
+          <w:szCs w:val="24"/>
+          <w:lang w:val="en-US"/>
+        </w:rPr>
+      </w:pPr>
+      <w:r>
+        <w:rPr>
+          <w:rFonts w:ascii="David" w:hAnsi="David" w:cs="David" w:hint="cs"/>
+          <w:b/>
+          <w:bCs/>
+          <w:noProof/>
+          <w:sz w:val="24"/>
+          <w:szCs w:val="24"/>
+          <w:lang w:val="en-US"/>
+        </w:rPr>
+        <w:drawing>
+          <wp:inline distT="0" distB="0" distL="0" distR="0" wp14:anchorId="28868244" wp14:editId="4A08168C">
+            <wp:extent cx="5727700" cy="203200"/>
+            <wp:effectExtent l="0" t="0" r="6350" b="6350"/>
+            <wp:docPr id="5" name="תמונה 5"/>
+            <wp:cNvGraphicFramePr>
+              <a:graphicFrameLocks xmlns:a="http://schemas.openxmlformats.org/drawingml/2006/main" noChangeAspect="1"/>
+            </wp:cNvGraphicFramePr>
+            <a:graphic xmlns:a="http://schemas.openxmlformats.org/drawingml/2006/main">
+              <a:graphicData uri="http://schemas.openxmlformats.org/drawingml/2006/picture">
+                <pic:pic xmlns:pic="http://schemas.openxmlformats.org/drawingml/2006/picture">
+                  <pic:nvPicPr>
+                    <pic:cNvPr id="0" name="Picture 4"/>
+                    <pic:cNvPicPr>
+                      <a:picLocks noChangeAspect="1" noChangeArrowheads="1"/>
+                    </pic:cNvPicPr>
+                  </pic:nvPicPr>
+                  <pic:blipFill>
+                    <a:blip r:embed="rId9">
+                      <a:extLst>
+                        <a:ext uri="{28A0092B-C50C-407E-A947-70E740481C1C}">
+                          <a14:useLocalDpi xmlns:a14="http://schemas.microsoft.com/office/drawing/2010/main" val="0"/>
+                        </a:ext>
+                      </a:extLst>
+                    </a:blip>
+                    <a:srcRect/>
+                    <a:stretch>
+                      <a:fillRect/>
+                    </a:stretch>
+                  </pic:blipFill>
+                  <pic:spPr bwMode="auto">
+                    <a:xfrm>
+                      <a:off x="0" y="0"/>
+                      <a:ext cx="5727700" cy="203200"/>
+                    </a:xfrm>
+                    <a:prstGeom prst="rect">
+                      <a:avLst/>
+                    </a:prstGeom>
+                    <a:noFill/>
+                    <a:ln>
+                      <a:noFill/>
+                    </a:ln>
+                  </pic:spPr>
+                </pic:pic>
+              </a:graphicData>
+            </a:graphic>
+          </wp:inline>
+        </w:drawing>
+      </w:r>
+    </w:p>
+    <w:p>
+      <w:pPr>
+        <w:rPr>
+          <w:rFonts w:ascii="David" w:hAnsi="David" w:cs="David"/>
+          <w:b/>
+          <w:bCs/>
+          <w:sz w:val="24"/>
+          <w:szCs w:val="24"/>
+          <w:u w:val="single"/>
+          <w:lang w:val="en-US"/>
+        </w:rPr>
+      </w:pPr>
+      <w:r>
+        <w:rPr>
+          <w:rFonts w:ascii="David" w:hAnsi="David" w:cs="David"/>
+          <w:b/>
+          <w:bCs/>
+          <w:sz w:val="24"/>
+          <w:szCs w:val="24"/>
+          <w:u w:val="single"/>
+          <w:lang w:val="en-US"/>
+        </w:rPr>
+        <w:t>Size:</w:t>
+      </w:r>
+      <w:r>
+        <w:rPr>
+          <w:rFonts w:ascii="David" w:hAnsi="David" w:cs="David"/>
+          <w:b/>
+          <w:bCs/>
+          <w:sz w:val="24"/>
+          <w:szCs w:val="24"/>
+          <w:lang w:val="en-US"/>
+        </w:rPr>
+        <w:t xml:space="preserve"> </w:t>
+      </w:r>
+      <w:r>
+        <w:rPr>
+          <w:rFonts w:ascii="David" w:hAnsi="David" w:cs="David"/>
+          <w:b/>
+          <w:bCs/>
+          <w:sz w:val="24"/>
+          <w:szCs w:val="24"/>
+          <w:lang w:val="en-US"/>
+        </w:rPr>
+        <w:t>The sizes of the coalitions in different sets is:</w:t>
+      </w:r>
+    </w:p>
+    <w:p>
+      <w:pPr>
+        <w:rPr>
+          <w:rFonts w:ascii="David" w:hAnsi="David" w:cs="David"/>
+          <w:b/>
+          <w:bCs/>
+          <w:sz w:val="24"/>
+          <w:szCs w:val="24"/>
+          <w:lang w:val="en-US"/>
+        </w:rPr>
+      </w:pPr>
+      <w:r>
+        <w:rPr>
+          <w:rFonts w:ascii="David" w:hAnsi="David" w:cs="David"/>
+          <w:b/>
+          <w:bCs/>
+          <w:sz w:val="24"/>
+          <w:szCs w:val="24"/>
+          <w:lang w:val="en-US"/>
+        </w:rPr>
+        <w:t>Train: 66.3%, validation: 71%, test: 68.6%</w:t>
+      </w:r>
+    </w:p>
+    <w:p>
+      <w:pPr>
+        <w:rPr>
+          <w:rFonts w:ascii="David" w:hAnsi="David" w:cs="David"/>
+          <w:b/>
+          <w:bCs/>
+          <w:sz w:val="24"/>
+          <w:szCs w:val="24"/>
+          <w:lang w:val="en-US"/>
+        </w:rPr>
+      </w:pPr>
+      <w:r>
+        <w:rPr>
+          <w:rFonts w:ascii="David" w:hAnsi="David" w:cs="David"/>
+          <w:b/>
+          <w:bCs/>
+          <w:sz w:val="24"/>
+          <w:szCs w:val="24"/>
+          <w:lang w:val="en-US"/>
+        </w:rPr>
+        <w:t>We can see that the sizes are about the same size.</w:t>
+      </w:r>
+    </w:p>
+    <w:p>
+      <w:pPr>
+        <w:rPr>
+          <w:rFonts w:ascii="David" w:hAnsi="David" w:cs="David"/>
+          <w:b/>
+          <w:bCs/>
+          <w:sz w:val="24"/>
+          <w:szCs w:val="24"/>
+          <w:lang w:val="en-US"/>
+        </w:rPr>
+      </w:pPr>
+      <w:r>
+        <w:rPr>
+          <w:rFonts w:ascii="David" w:hAnsi="David" w:cs="David"/>
+          <w:b/>
+          <w:bCs/>
+          <w:sz w:val="24"/>
+          <w:szCs w:val="24"/>
+          <w:u w:val="single"/>
+          <w:lang w:val="en-US"/>
+        </w:rPr>
+        <w:t>Homogeneous:</w:t>
+      </w:r>
+      <w:r>
+        <w:rPr>
+          <w:rFonts w:ascii="David" w:hAnsi="David" w:cs="David"/>
+          <w:b/>
+          <w:bCs/>
+          <w:sz w:val="24"/>
+          <w:szCs w:val="24"/>
+          <w:lang w:val="en-US"/>
+        </w:rPr>
+        <w:t xml:space="preserve"> </w:t>
+      </w:r>
+      <w:r>
+        <w:rPr>
+          <w:rFonts w:ascii="David" w:hAnsi="David" w:cs="David"/>
+          <w:b/>
+          <w:bCs/>
+          <w:sz w:val="24"/>
+          <w:szCs w:val="24"/>
+          <w:lang w:val="en-US"/>
+        </w:rPr>
+        <w:t>The homogeneous of the coalition is determined by threshold, the bigger the threshold</w:t>
+      </w:r>
+      <w:r>
+        <w:rPr>
+          <w:rFonts w:ascii="David" w:hAnsi="David" w:cs="David"/>
+          <w:b/>
+          <w:bCs/>
+          <w:sz w:val="24"/>
+          <w:szCs w:val="24"/>
+          <w:lang w:val="en-US"/>
+        </w:rPr>
+        <w:t xml:space="preserve"> the bigger the homogeneous. after a lot of experiments, for</w:t>
+      </w:r>
+      <w:r>
+        <w:rPr>
+          <w:rFonts w:ascii="David" w:hAnsi="David" w:cs="David"/>
+          <w:b/>
+          <w:bCs/>
+          <w:sz w:val="24"/>
+          <w:szCs w:val="24"/>
+          <w:lang w:val="en-US"/>
+        </w:rPr>
+        <w:t xml:space="preserve"> different k</w:t>
+      </w:r>
+      <w:r>
+        <w:rPr>
+          <w:rFonts w:ascii="David" w:hAnsi="David" w:cs="David"/>
+          <w:b/>
+          <w:bCs/>
+          <w:sz w:val="24"/>
+          <w:szCs w:val="24"/>
+          <w:lang w:val="en-US"/>
+        </w:rPr>
+        <w:t xml:space="preserve"> and </w:t>
+      </w:r>
+      <w:r>
+        <w:rPr>
+          <w:rFonts w:ascii="David" w:hAnsi="David" w:cs="David"/>
+          <w:b/>
+          <w:bCs/>
+          <w:sz w:val="24"/>
+          <w:szCs w:val="24"/>
+          <w:lang w:val="en-US"/>
+        </w:rPr>
+        <w:t xml:space="preserve">different </w:t>
+      </w:r>
+      <w:r>
+        <w:rPr>
+          <w:rFonts w:ascii="David" w:hAnsi="David" w:cs="David"/>
+          <w:b/>
+          <w:bCs/>
+          <w:sz w:val="24"/>
+          <w:szCs w:val="24"/>
+          <w:lang w:val="en-US"/>
+        </w:rPr>
+        <w:t>threshold, we saw</w:t>
+      </w:r>
+      <w:r>
+        <w:rPr>
+          <w:rFonts w:ascii="David" w:hAnsi="David" w:cs="David"/>
+          <w:b/>
+          <w:bCs/>
+          <w:sz w:val="24"/>
+          <w:szCs w:val="24"/>
+          <w:lang w:val="en-US"/>
+        </w:rPr>
+        <w:t xml:space="preserve"> that we get stable coalition for k=3 and threshold=0.45, and if we take threshold that bigger from k=0.45, we did not accept stable accuracy.</w:t>
+      </w:r>
+    </w:p>
+    <w:p>
+      <w:pPr>
+        <w:rPr>
+          <w:rFonts w:ascii="David" w:hAnsi="David" w:cs="David"/>
+          <w:b/>
+          <w:bCs/>
+          <w:sz w:val="24"/>
+          <w:szCs w:val="24"/>
+          <w:lang w:val="en-US"/>
+        </w:rPr>
+      </w:pPr>
+      <w:r>
+        <w:rPr>
+          <w:rFonts w:ascii="David" w:hAnsi="David" w:cs="David"/>
+          <w:b/>
+          <w:bCs/>
+          <w:sz w:val="24"/>
+          <w:szCs w:val="24"/>
+          <w:lang w:val="en-US"/>
+        </w:rPr>
+        <w:t xml:space="preserve"> </w:t>
+      </w:r>
+    </w:p>
+    <w:p>
+      <w:pPr>
+        <w:rPr>
+          <w:rFonts w:ascii="David" w:hAnsi="David" w:cs="David" w:hint="cs"/>
+          <w:b/>
+          <w:bCs/>
+          <w:sz w:val="24"/>
+          <w:szCs w:val="24"/>
+          <w:u w:val="single"/>
+          <w:rtl/>
+          <w:lang w:val="en-US"/>
+        </w:rPr>
+      </w:pPr>
+    </w:p>
+    <w:p>
+      <w:pPr>
+        <w:rPr>
+          <w:rFonts w:ascii="David" w:hAnsi="David" w:cs="David"/>
+          <w:b/>
+          <w:bCs/>
+          <w:noProof/>
+          <w:sz w:val="24"/>
+          <w:szCs w:val="24"/>
+          <w:lang w:val="en-US"/>
+        </w:rPr>
+      </w:pPr>
+      <w:r>
+        <w:rPr>
+          <w:rFonts w:ascii="David" w:hAnsi="David" w:cs="David"/>
+          <w:b/>
+          <w:bCs/>
+          <w:noProof/>
+          <w:sz w:val="24"/>
+          <w:szCs w:val="24"/>
+          <w:lang w:val="en-US"/>
+        </w:rPr>
+        <w:lastRenderedPageBreak/>
+        <w:t>Before choosing coalition we get variance like this:</w:t>
+      </w:r>
+    </w:p>
+    <w:p>
+      <w:pPr>
+        <w:jc w:val="center"/>
+        <w:rPr>
+          <w:rFonts w:ascii="David" w:hAnsi="David" w:cs="David"/>
+          <w:b/>
+          <w:bCs/>
+          <w:sz w:val="24"/>
+          <w:szCs w:val="24"/>
+          <w:lang w:val="en-US"/>
+        </w:rPr>
+      </w:pPr>
+      <w:r>
+        <w:rPr>
+          <w:rFonts w:ascii="David" w:hAnsi="David" w:cs="David"/>
+          <w:b/>
+          <w:bCs/>
+          <w:sz w:val="24"/>
+          <w:szCs w:val="24"/>
+          <w:lang w:val="en-US"/>
+        </w:rPr>
+        <w:drawing>
+          <wp:inline distT="0" distB="0" distL="0" distR="0" wp14:anchorId="707EE9C0" wp14:editId="5A3AFC18">
+            <wp:extent cx="2827658" cy="2120900"/>
+            <wp:effectExtent l="0" t="0" r="0" b="0"/>
             <wp:docPr id="1" name="תמונה 1"/>
             <wp:cNvGraphicFramePr>
               <a:graphicFrameLocks xmlns:a="http://schemas.openxmlformats.org/drawingml/2006/main" noChangeAspect="1"/>
@@ -737,7 +1674,7 @@
                     <pic:cNvPicPr/>
                   </pic:nvPicPr>
                   <pic:blipFill>
-                    <a:blip r:embed="rId7"/>
+                    <a:blip r:embed="rId10"/>
                     <a:stretch>
                       <a:fillRect/>
                     </a:stretch>
@@ -745,7 +1682,7 @@
                   <pic:spPr>
                     <a:xfrm>
                       <a:off x="0" y="0"/>
-                      <a:ext cx="5731510" cy="4298950"/>
+                      <a:ext cx="2845838" cy="2134536"/>
                     </a:xfrm>
                     <a:prstGeom prst="rect">
                       <a:avLst/>
@@ -766,34 +1703,365 @@
           <w:bCs/>
           <w:sz w:val="24"/>
           <w:szCs w:val="24"/>
-          <w:u w:val="single"/>
-          <w:lang w:val="en-US"/>
-        </w:rPr>
-      </w:pPr>
-      <w:r>
-        <w:rPr>
-          <w:rFonts w:ascii="David" w:hAnsi="David" w:cs="David"/>
-          <w:b/>
-          <w:bCs/>
-          <w:sz w:val="24"/>
-          <w:szCs w:val="24"/>
-          <w:u w:val="single"/>
-          <w:lang w:val="en-US"/>
-        </w:rPr>
-        <w:t>K-means:</w:t>
-      </w:r>
-    </w:p>
-    <w:p>
-      <w:pPr>
-        <w:rPr>
-          <w:rFonts w:ascii="David" w:hAnsi="David" w:cs="David"/>
-          <w:b/>
-          <w:bCs/>
-          <w:sz w:val="24"/>
-          <w:szCs w:val="24"/>
-          <w:lang w:val="en-US"/>
-        </w:rPr>
-      </w:pPr>
+          <w:lang w:val="en-US"/>
+        </w:rPr>
+      </w:pPr>
+    </w:p>
+    <w:p>
+      <w:pPr>
+        <w:rPr>
+          <w:rFonts w:ascii="David" w:hAnsi="David" w:cs="David"/>
+          <w:b/>
+          <w:bCs/>
+          <w:sz w:val="24"/>
+          <w:szCs w:val="24"/>
+          <w:lang w:val="en-US"/>
+        </w:rPr>
+      </w:pPr>
+    </w:p>
+    <w:p>
+      <w:pPr>
+        <w:rPr>
+          <w:rFonts w:ascii="David" w:hAnsi="David" w:cs="David"/>
+          <w:b/>
+          <w:bCs/>
+          <w:sz w:val="24"/>
+          <w:szCs w:val="24"/>
+          <w:lang w:val="en-US"/>
+        </w:rPr>
+      </w:pPr>
+      <w:r>
+        <w:rPr>
+          <w:rFonts w:ascii="David" w:hAnsi="David" w:cs="David"/>
+          <w:b/>
+          <w:bCs/>
+          <w:sz w:val="24"/>
+          <w:szCs w:val="24"/>
+          <w:lang w:val="en-US"/>
+        </w:rPr>
+        <w:t>And after choosing coalition we get:</w:t>
+      </w:r>
+    </w:p>
+    <w:p>
+      <w:pPr>
+        <w:jc w:val="center"/>
+        <w:rPr>
+          <w:rFonts w:ascii="David" w:hAnsi="David" w:cs="David"/>
+          <w:b/>
+          <w:bCs/>
+          <w:sz w:val="24"/>
+          <w:szCs w:val="24"/>
+          <w:lang w:val="en-US"/>
+        </w:rPr>
+      </w:pPr>
+      <w:r>
+        <w:rPr>
+          <w:rFonts w:ascii="David" w:hAnsi="David" w:cs="David"/>
+          <w:b/>
+          <w:bCs/>
+          <w:sz w:val="24"/>
+          <w:szCs w:val="24"/>
+          <w:lang w:val="en-US"/>
+        </w:rPr>
+        <w:drawing>
+          <wp:inline distT="0" distB="0" distL="0" distR="0" wp14:anchorId="20A6EBCA" wp14:editId="7B1F60E3">
+            <wp:extent cx="2825750" cy="2119469"/>
+            <wp:effectExtent l="0" t="0" r="0" b="0"/>
+            <wp:docPr id="6" name="תמונה 6"/>
+            <wp:cNvGraphicFramePr>
+              <a:graphicFrameLocks xmlns:a="http://schemas.openxmlformats.org/drawingml/2006/main" noChangeAspect="1"/>
+            </wp:cNvGraphicFramePr>
+            <a:graphic xmlns:a="http://schemas.openxmlformats.org/drawingml/2006/main">
+              <a:graphicData uri="http://schemas.openxmlformats.org/drawingml/2006/picture">
+                <pic:pic xmlns:pic="http://schemas.openxmlformats.org/drawingml/2006/picture">
+                  <pic:nvPicPr>
+                    <pic:cNvPr id="1" name=""/>
+                    <pic:cNvPicPr/>
+                  </pic:nvPicPr>
+                  <pic:blipFill>
+                    <a:blip r:embed="rId11"/>
+                    <a:stretch>
+                      <a:fillRect/>
+                    </a:stretch>
+                  </pic:blipFill>
+                  <pic:spPr>
+                    <a:xfrm>
+                      <a:off x="0" y="0"/>
+                      <a:ext cx="2840986" cy="2130897"/>
+                    </a:xfrm>
+                    <a:prstGeom prst="rect">
+                      <a:avLst/>
+                    </a:prstGeom>
+                  </pic:spPr>
+                </pic:pic>
+              </a:graphicData>
+            </a:graphic>
+          </wp:inline>
+        </w:drawing>
+      </w:r>
+    </w:p>
+    <w:p>
+      <w:pPr>
+        <w:rPr>
+          <w:rFonts w:ascii="David" w:hAnsi="David" w:cs="David"/>
+          <w:b/>
+          <w:bCs/>
+          <w:sz w:val="24"/>
+          <w:szCs w:val="24"/>
+          <w:lang w:val="en-US"/>
+        </w:rPr>
+      </w:pPr>
+      <w:r>
+        <w:rPr>
+          <w:rFonts w:ascii="David" w:hAnsi="David" w:cs="David"/>
+          <w:b/>
+          <w:bCs/>
+          <w:sz w:val="24"/>
+          <w:szCs w:val="24"/>
+          <w:lang w:val="en-US"/>
+        </w:rPr>
+        <w:t>We can see from the graphs that the variance is smaller, hence the coalition is more homogeneous.</w:t>
+      </w:r>
+    </w:p>
+    <w:p>
+      <w:pPr>
+        <w:rPr>
+          <w:rFonts w:ascii="David" w:hAnsi="David" w:cs="David"/>
+          <w:b/>
+          <w:bCs/>
+          <w:sz w:val="24"/>
+          <w:szCs w:val="24"/>
+          <w:lang w:val="en-US"/>
+        </w:rPr>
+      </w:pPr>
+    </w:p>
+    <w:p>
+      <w:pPr>
+        <w:rPr>
+          <w:rFonts w:ascii="David" w:hAnsi="David" w:cs="David"/>
+          <w:b/>
+          <w:bCs/>
+          <w:sz w:val="24"/>
+          <w:szCs w:val="24"/>
+          <w:lang w:val="en-US"/>
+        </w:rPr>
+      </w:pPr>
+    </w:p>
+    <w:p>
+      <w:pPr>
+        <w:rPr>
+          <w:rFonts w:ascii="David" w:hAnsi="David" w:cs="David"/>
+          <w:b/>
+          <w:bCs/>
+          <w:sz w:val="24"/>
+          <w:szCs w:val="24"/>
+          <w:lang w:val="en-US"/>
+        </w:rPr>
+      </w:pPr>
+    </w:p>
+    <w:p>
+      <w:pPr>
+        <w:rPr>
+          <w:rFonts w:ascii="David" w:hAnsi="David" w:cs="David"/>
+          <w:b/>
+          <w:bCs/>
+          <w:sz w:val="24"/>
+          <w:szCs w:val="24"/>
+          <w:lang w:val="en-US"/>
+        </w:rPr>
+      </w:pPr>
+    </w:p>
+    <w:p>
+      <w:pPr>
+        <w:rPr>
+          <w:rFonts w:ascii="David" w:hAnsi="David" w:cs="David"/>
+          <w:b/>
+          <w:bCs/>
+          <w:sz w:val="24"/>
+          <w:szCs w:val="24"/>
+          <w:lang w:val="en-US"/>
+        </w:rPr>
+      </w:pPr>
+    </w:p>
+    <w:p>
+      <w:pPr>
+        <w:rPr>
+          <w:rFonts w:ascii="David" w:hAnsi="David" w:cs="David"/>
+          <w:b/>
+          <w:bCs/>
+          <w:sz w:val="24"/>
+          <w:szCs w:val="24"/>
+          <w:lang w:val="en-US"/>
+        </w:rPr>
+      </w:pPr>
+    </w:p>
+    <w:p>
+      <w:pPr>
+        <w:rPr>
+          <w:rFonts w:ascii="David" w:hAnsi="David" w:cs="David"/>
+          <w:b/>
+          <w:bCs/>
+          <w:sz w:val="24"/>
+          <w:szCs w:val="24"/>
+          <w:lang w:val="en-US"/>
+        </w:rPr>
+      </w:pPr>
+    </w:p>
+    <w:p>
+      <w:pPr>
+        <w:rPr>
+          <w:rFonts w:ascii="David" w:hAnsi="David" w:cs="David"/>
+          <w:b/>
+          <w:bCs/>
+          <w:sz w:val="24"/>
+          <w:szCs w:val="24"/>
+          <w:lang w:val="en-US"/>
+        </w:rPr>
+      </w:pPr>
+    </w:p>
+    <w:p>
+      <w:pPr>
+        <w:rPr>
+          <w:rFonts w:ascii="David" w:hAnsi="David" w:cs="David"/>
+          <w:b/>
+          <w:bCs/>
+          <w:sz w:val="24"/>
+          <w:szCs w:val="24"/>
+          <w:lang w:val="en-US"/>
+        </w:rPr>
+      </w:pPr>
+    </w:p>
+    <w:p>
+      <w:pPr>
+        <w:rPr>
+          <w:rFonts w:ascii="David" w:hAnsi="David" w:cs="David"/>
+          <w:b/>
+          <w:bCs/>
+          <w:sz w:val="24"/>
+          <w:szCs w:val="24"/>
+          <w:lang w:val="en-US"/>
+        </w:rPr>
+      </w:pPr>
+    </w:p>
+    <w:p>
+      <w:pPr>
+        <w:rPr>
+          <w:rFonts w:ascii="David" w:hAnsi="David" w:cs="David" w:hint="cs"/>
+          <w:b/>
+          <w:bCs/>
+          <w:sz w:val="24"/>
+          <w:szCs w:val="24"/>
+          <w:rtl/>
+          <w:lang w:val="en-US"/>
+        </w:rPr>
+      </w:pPr>
+    </w:p>
+    <w:p>
+      <w:pPr>
+        <w:jc w:val="center"/>
+        <w:rPr>
+          <w:rFonts w:ascii="David" w:hAnsi="David" w:cs="David"/>
+          <w:b/>
+          <w:bCs/>
+          <w:color w:val="FF0000"/>
+          <w:sz w:val="28"/>
+          <w:szCs w:val="28"/>
+          <w:u w:val="single"/>
+          <w:lang w:val="en-US"/>
+        </w:rPr>
+      </w:pPr>
+      <w:r>
+        <w:rPr>
+          <w:rFonts w:ascii="David" w:hAnsi="David" w:cs="David"/>
+          <w:b/>
+          <w:bCs/>
+          <w:color w:val="FF0000"/>
+          <w:sz w:val="28"/>
+          <w:szCs w:val="28"/>
+          <w:u w:val="single"/>
+          <w:lang w:val="en-US"/>
+        </w:rPr>
+        <w:lastRenderedPageBreak/>
+        <w:t>S</w:t>
+      </w:r>
+      <w:r>
+        <w:rPr>
+          <w:rFonts w:ascii="David" w:hAnsi="David" w:cs="David"/>
+          <w:b/>
+          <w:bCs/>
+          <w:color w:val="FF0000"/>
+          <w:sz w:val="28"/>
+          <w:szCs w:val="28"/>
+          <w:u w:val="single"/>
+        </w:rPr>
+        <w:t xml:space="preserve">table </w:t>
+      </w:r>
+      <w:r>
+        <w:rPr>
+          <w:rFonts w:ascii="David" w:hAnsi="David" w:cs="David"/>
+          <w:b/>
+          <w:bCs/>
+          <w:color w:val="FF0000"/>
+          <w:sz w:val="28"/>
+          <w:szCs w:val="28"/>
+          <w:u w:val="single"/>
+          <w:lang w:val="en-US"/>
+        </w:rPr>
+        <w:t>C</w:t>
+      </w:r>
+      <w:proofErr w:type="spellStart"/>
+      <w:r>
+        <w:rPr>
+          <w:rFonts w:ascii="David" w:hAnsi="David" w:cs="David"/>
+          <w:b/>
+          <w:bCs/>
+          <w:color w:val="FF0000"/>
+          <w:sz w:val="28"/>
+          <w:szCs w:val="28"/>
+          <w:u w:val="single"/>
+        </w:rPr>
+        <w:t>oalition</w:t>
+      </w:r>
+      <w:proofErr w:type="spellEnd"/>
+      <w:r>
+        <w:rPr>
+          <w:rFonts w:ascii="David" w:hAnsi="David" w:cs="David"/>
+          <w:b/>
+          <w:bCs/>
+          <w:color w:val="FF0000"/>
+          <w:sz w:val="28"/>
+          <w:szCs w:val="28"/>
+          <w:u w:val="single"/>
+          <w:lang w:val="en-US"/>
+        </w:rPr>
+        <w:t xml:space="preserve"> using </w:t>
+      </w:r>
+      <w:r>
+        <w:rPr>
+          <w:rFonts w:ascii="David" w:hAnsi="David" w:cs="David"/>
+          <w:b/>
+          <w:bCs/>
+          <w:color w:val="FF0000"/>
+          <w:sz w:val="28"/>
+          <w:szCs w:val="28"/>
+          <w:u w:val="single"/>
+          <w:lang w:val="en-US"/>
+        </w:rPr>
+        <w:t>Generative Model</w:t>
+      </w:r>
+      <w:r>
+        <w:rPr>
+          <w:rFonts w:ascii="David" w:hAnsi="David" w:cs="David"/>
+          <w:b/>
+          <w:bCs/>
+          <w:color w:val="FF0000"/>
+          <w:sz w:val="28"/>
+          <w:szCs w:val="28"/>
+          <w:u w:val="single"/>
+          <w:lang w:val="en-US"/>
+        </w:rPr>
+        <w:t>:</w:t>
+      </w:r>
     </w:p>
     <w:p>
       <w:pPr>
@@ -847,14 +2115,13 @@
     <w:p>
       <w:pPr>
         <w:rPr>
-          <w:rFonts w:hint="cs"/>
           <w:rtl/>
           <w:lang w:val="en-US"/>
         </w:rPr>
       </w:pPr>
     </w:p>
     <w:sectPr>
-      <w:headerReference w:type="default" r:id="rId8"/>
+      <w:headerReference w:type="default" r:id="rId12"/>
       <w:pgSz w:w="11906" w:h="16838"/>
       <w:pgMar w:top="1440" w:right="1440" w:bottom="1440" w:left="1440" w:header="708" w:footer="708" w:gutter="0"/>
       <w:cols w:space="708"/>
@@ -952,9 +2219,9 @@
 <file path=word/numbering.xml><?xml version="1.0" encoding="utf-8"?>
 <w:numbering xmlns:wpc="http://schemas.microsoft.com/office/word/2010/wordprocessingCanvas" xmlns:cx="http://schemas.microsoft.com/office/drawing/2014/chartex" xmlns:cx1="http://schemas.microsoft.com/office/drawing/2015/9/8/chartex" xmlns:cx2="http://schemas.microsoft.com/office/drawing/2015/10/21/chartex" xmlns:cx3="http://schemas.microsoft.com/office/drawing/2016/5/9/chartex" xmlns:cx4="http://schemas.microsoft.com/office/drawing/2016/5/10/chartex" xmlns:cx5="http://schemas.microsoft.com/office/drawing/2016/5/11/chartex" xmlns:cx6="http://schemas.microsoft.com/office/drawing/2016/5/12/chartex" xmlns:cx7="http://schemas.microsoft.com/office/drawing/2016/5/13/chartex" xmlns:cx8="http://schemas.microsoft.com/office/drawing/2016/5/14/chartex" xmlns:mc="http://schemas.openxmlformats.org/markup-compatibility/2006" xmlns:aink="http://schemas.microsoft.com/office/drawing/2016/ink" xmlns:am3d="http://schemas.microsoft.com/office/drawing/2017/model3d" xmlns:o="urn:schemas-microsoft-com:office:office" xmlns:r="http://schemas.openxmlformats.org/officeDocument/2006/relationships" xmlns:m="http://schemas.openxmlformats.org/officeDocument/2006/math" xmlns:v="urn:schemas-microsoft-com:vml" xmlns:wp14="http://schemas.microsoft.com/office/word/2010/wordprocessingDrawing" xmlns:wp="http://schemas.openxmlformats.org/drawingml/2006/wordprocessingDrawing" xmlns:w10="urn:schemas-microsoft-com:office:word" xmlns:w="http://schemas.openxmlformats.org/wordprocessingml/2006/main" xmlns:w14="http://schemas.microsoft.com/office/word/2010/wordml" xmlns:w15="http://schemas.microsoft.com/office/word/2012/wordml" xmlns:w16cex="http://schemas.microsoft.com/office/word/2018/wordml/cex" xmlns:w16cid="http://schemas.microsoft.com/office/word/2016/wordml/cid" xmlns:w16="http://schemas.microsoft.com/office/word/2018/wordml" xmlns:w16se="http://schemas.microsoft.com/office/word/2015/wordml/symex" xmlns:wpg="http://schemas.microsoft.com/office/word/2010/wordprocessingGroup" xmlns:wpi="http://schemas.microsoft.com/office/word/2010/wordprocessingInk" xmlns:wne="http://schemas.microsoft.com/office/word/2006/wordml" xmlns:wps="http://schemas.microsoft.com/office/word/2010/wordprocessingShape" mc:Ignorable="w14 w15 w16se w16cid w16 w16cex wp14">
   <w:abstractNum w:abstractNumId="0" w15:restartNumberingAfterBreak="0">
-    <w:nsid w:val="6F4502C7"/>
+    <w:nsid w:val="454110B6"/>
     <w:multiLevelType w:val="hybridMultilevel"/>
-    <w:tmpl w:val="61D8F786"/>
+    <w:tmpl w:val="8FBEFF3C"/>
     <w:lvl w:ilvl="0" w:tplc="2000000F">
       <w:start w:val="1"/>
       <w:numFmt w:val="decimal"/>
@@ -1040,7 +2307,99 @@
       </w:pPr>
     </w:lvl>
   </w:abstractNum>
+  <w:abstractNum w:abstractNumId="1" w15:restartNumberingAfterBreak="0">
+    <w:nsid w:val="6F4502C7"/>
+    <w:multiLevelType w:val="hybridMultilevel"/>
+    <w:tmpl w:val="61D8F786"/>
+    <w:lvl w:ilvl="0" w:tplc="2000000F">
+      <w:start w:val="1"/>
+      <w:numFmt w:val="decimal"/>
+      <w:lvlText w:val="%1."/>
+      <w:lvlJc w:val="left"/>
+      <w:pPr>
+        <w:ind w:left="720" w:hanging="360"/>
+      </w:pPr>
+      <w:rPr>
+        <w:rFonts w:hint="default"/>
+      </w:rPr>
+    </w:lvl>
+    <w:lvl w:ilvl="1" w:tplc="20000019" w:tentative="1">
+      <w:start w:val="1"/>
+      <w:numFmt w:val="lowerLetter"/>
+      <w:lvlText w:val="%2."/>
+      <w:lvlJc w:val="left"/>
+      <w:pPr>
+        <w:ind w:left="1440" w:hanging="360"/>
+      </w:pPr>
+    </w:lvl>
+    <w:lvl w:ilvl="2" w:tplc="2000001B" w:tentative="1">
+      <w:start w:val="1"/>
+      <w:numFmt w:val="lowerRoman"/>
+      <w:lvlText w:val="%3."/>
+      <w:lvlJc w:val="right"/>
+      <w:pPr>
+        <w:ind w:left="2160" w:hanging="180"/>
+      </w:pPr>
+    </w:lvl>
+    <w:lvl w:ilvl="3" w:tplc="2000000F" w:tentative="1">
+      <w:start w:val="1"/>
+      <w:numFmt w:val="decimal"/>
+      <w:lvlText w:val="%4."/>
+      <w:lvlJc w:val="left"/>
+      <w:pPr>
+        <w:ind w:left="2880" w:hanging="360"/>
+      </w:pPr>
+    </w:lvl>
+    <w:lvl w:ilvl="4" w:tplc="20000019" w:tentative="1">
+      <w:start w:val="1"/>
+      <w:numFmt w:val="lowerLetter"/>
+      <w:lvlText w:val="%5."/>
+      <w:lvlJc w:val="left"/>
+      <w:pPr>
+        <w:ind w:left="3600" w:hanging="360"/>
+      </w:pPr>
+    </w:lvl>
+    <w:lvl w:ilvl="5" w:tplc="2000001B" w:tentative="1">
+      <w:start w:val="1"/>
+      <w:numFmt w:val="lowerRoman"/>
+      <w:lvlText w:val="%6."/>
+      <w:lvlJc w:val="right"/>
+      <w:pPr>
+        <w:ind w:left="4320" w:hanging="180"/>
+      </w:pPr>
+    </w:lvl>
+    <w:lvl w:ilvl="6" w:tplc="2000000F" w:tentative="1">
+      <w:start w:val="1"/>
+      <w:numFmt w:val="decimal"/>
+      <w:lvlText w:val="%7."/>
+      <w:lvlJc w:val="left"/>
+      <w:pPr>
+        <w:ind w:left="5040" w:hanging="360"/>
+      </w:pPr>
+    </w:lvl>
+    <w:lvl w:ilvl="7" w:tplc="20000019" w:tentative="1">
+      <w:start w:val="1"/>
+      <w:numFmt w:val="lowerLetter"/>
+      <w:lvlText w:val="%8."/>
+      <w:lvlJc w:val="left"/>
+      <w:pPr>
+        <w:ind w:left="5760" w:hanging="360"/>
+      </w:pPr>
+    </w:lvl>
+    <w:lvl w:ilvl="8" w:tplc="2000001B" w:tentative="1">
+      <w:start w:val="1"/>
+      <w:numFmt w:val="lowerRoman"/>
+      <w:lvlText w:val="%9."/>
+      <w:lvlJc w:val="right"/>
+      <w:pPr>
+        <w:ind w:left="6480" w:hanging="180"/>
+      </w:pPr>
+    </w:lvl>
+  </w:abstractNum>
   <w:num w:numId="1">
+    <w:abstractNumId w:val="1"/>
+  </w:num>
+  <w:num w:numId="2">
     <w:abstractNumId w:val="0"/>
   </w:num>
 </w:numbering>
@@ -1169,6 +2528,7 @@
     <w:lsdException w:name="HTML Sample" w:semiHidden="1" w:unhideWhenUsed="1"/>
     <w:lsdException w:name="HTML Typewriter" w:semiHidden="1" w:unhideWhenUsed="1"/>
     <w:lsdException w:name="HTML Variable" w:semiHidden="1" w:unhideWhenUsed="1"/>
+    <w:lsdException w:name="Normal Table" w:semiHidden="1" w:unhideWhenUsed="1"/>
     <w:lsdException w:name="annotation subject" w:semiHidden="1" w:unhideWhenUsed="1"/>
     <w:lsdException w:name="No List" w:semiHidden="1" w:unhideWhenUsed="1"/>
     <w:lsdException w:name="Outline List 1" w:semiHidden="1" w:unhideWhenUsed="1"/>
@@ -1215,8 +2575,10 @@
     <w:lsdException w:name="Table Subtle 2" w:semiHidden="1" w:unhideWhenUsed="1"/>
     <w:lsdException w:name="Table Web 1" w:semiHidden="1" w:unhideWhenUsed="1"/>
     <w:lsdException w:name="Table Web 2" w:semiHidden="1" w:unhideWhenUsed="1"/>
+    <w:lsdException w:name="Table Web 3" w:semiHidden="1" w:unhideWhenUsed="1"/>
     <w:lsdException w:name="Balloon Text" w:semiHidden="1" w:unhideWhenUsed="1"/>
     <w:lsdException w:name="Table Grid" w:uiPriority="39"/>
+    <w:lsdException w:name="Table Theme" w:semiHidden="1" w:unhideWhenUsed="1"/>
     <w:lsdException w:name="Placeholder Text" w:semiHidden="1"/>
     <w:lsdException w:name="No Spacing" w:uiPriority="1" w:qFormat="1"/>
     <w:lsdException w:name="Light Shading" w:uiPriority="60"/>

</xml_diff>

<commit_message>
Generative model & cleaning
</commit_message>
<xml_diff>
--- a/report.docx
+++ b/report.docx
@@ -7,55 +7,62 @@
         <w:pStyle w:val="Default"/>
         <w:jc w:val="center"/>
         <w:rPr>
-          <w:rFonts w:ascii="David" w:hAnsi="David" w:cs="David"/>
+          <w:rFonts w:asciiTheme="minorHAnsi" w:hAnsiTheme="minorHAnsi" w:cstheme="minorHAnsi"/>
           <w:b/>
           <w:bCs/>
           <w:i/>
           <w:iCs/>
-          <w:sz w:val="48"/>
-          <w:szCs w:val="48"/>
-          <w:u w:val="single"/>
-        </w:rPr>
-      </w:pPr>
-      <w:r>
-        <w:rPr>
-          <w:rFonts w:ascii="David" w:hAnsi="David" w:cs="David"/>
+          <w:sz w:val="28"/>
+          <w:szCs w:val="28"/>
+          <w:lang w:val="en-US"/>
+        </w:rPr>
+      </w:pPr>
+      <w:r>
+        <w:rPr>
+          <w:rFonts w:asciiTheme="minorHAnsi" w:hAnsiTheme="minorHAnsi" w:cstheme="minorHAnsi"/>
           <w:b/>
           <w:bCs/>
           <w:i/>
           <w:iCs/>
-          <w:sz w:val="48"/>
-          <w:szCs w:val="48"/>
-          <w:highlight w:val="yellow"/>
-          <w:u w:val="single"/>
-        </w:rPr>
-        <w:t>short documentation</w:t>
-      </w:r>
-    </w:p>
-    <w:p>
-      <w:pPr>
-        <w:pStyle w:val="Default"/>
-        <w:jc w:val="center"/>
-        <w:rPr>
-          <w:rFonts w:ascii="David" w:hAnsi="David" w:cs="David"/>
+          <w:sz w:val="32"/>
+          <w:szCs w:val="32"/>
+          <w:lang w:val="en-US"/>
+        </w:rPr>
+        <w:t>Report</w:t>
+      </w:r>
+      <w:r>
+        <w:rPr>
+          <w:rFonts w:asciiTheme="minorHAnsi" w:hAnsiTheme="minorHAnsi" w:cstheme="minorHAnsi"/>
           <w:b/>
           <w:bCs/>
           <w:i/>
           <w:iCs/>
-          <w:sz w:val="48"/>
-          <w:szCs w:val="48"/>
-          <w:u w:val="single"/>
-        </w:rPr>
-      </w:pPr>
+          <w:sz w:val="32"/>
+          <w:szCs w:val="32"/>
+          <w:lang w:val="en-US"/>
+        </w:rPr>
+        <w:t xml:space="preserve"> – HW4</w:t>
+      </w:r>
     </w:p>
     <w:p>
       <w:pPr>
         <w:pStyle w:val="Default"/>
-        <w:jc w:val="center"/>
-        <w:rPr>
-          <w:rFonts w:ascii="David" w:hAnsi="David" w:cs="David"/>
+        <w:rPr>
+          <w:rFonts w:asciiTheme="minorHAnsi" w:hAnsiTheme="minorHAnsi" w:cstheme="minorHAnsi"/>
           <w:b/>
           <w:bCs/>
+          <w:i/>
+          <w:iCs/>
+          <w:sz w:val="28"/>
+          <w:szCs w:val="28"/>
+        </w:rPr>
+      </w:pPr>
+    </w:p>
+    <w:p>
+      <w:pPr>
+        <w:pStyle w:val="Default"/>
+        <w:rPr>
+          <w:rFonts w:asciiTheme="minorHAnsi" w:hAnsiTheme="minorHAnsi" w:cstheme="minorHAnsi"/>
           <w:color w:val="006FC0"/>
           <w:sz w:val="28"/>
           <w:szCs w:val="28"/>
@@ -63,54 +70,11 @@
           <w:lang w:val="en-US"/>
         </w:rPr>
       </w:pPr>
-      <w:r>
-        <w:rPr>
-          <w:rFonts w:ascii="David" w:hAnsi="David" w:cs="David"/>
-          <w:b/>
-          <w:bCs/>
-          <w:color w:val="006FC0"/>
-          <w:sz w:val="28"/>
-          <w:szCs w:val="28"/>
-          <w:u w:val="single"/>
-        </w:rPr>
-        <w:t>Mandatory Assignments</w:t>
-      </w:r>
-      <w:r>
-        <w:rPr>
-          <w:rFonts w:ascii="David" w:hAnsi="David" w:cs="David"/>
-          <w:b/>
-          <w:bCs/>
-          <w:color w:val="006FC0"/>
-          <w:sz w:val="28"/>
-          <w:szCs w:val="28"/>
-          <w:u w:val="single"/>
-          <w:lang w:val="en-US"/>
-        </w:rPr>
-        <w:t>:</w:t>
-      </w:r>
-    </w:p>
-    <w:p>
-      <w:pPr>
-        <w:pStyle w:val="Default"/>
-        <w:rPr>
-          <w:rFonts w:ascii="David" w:hAnsi="David" w:cs="David"/>
-          <w:b/>
-          <w:bCs/>
-          <w:color w:val="006FC0"/>
-          <w:sz w:val="28"/>
-          <w:szCs w:val="28"/>
-          <w:u w:val="single"/>
-          <w:lang w:val="en-US"/>
-        </w:rPr>
-      </w:pPr>
-    </w:p>
-    <w:p>
-      <w:pPr>
-        <w:jc w:val="center"/>
-        <w:rPr>
-          <w:rFonts w:ascii="David" w:hAnsi="David" w:cs="David"/>
-          <w:b/>
-          <w:bCs/>
+    </w:p>
+    <w:p>
+      <w:pPr>
+        <w:rPr>
+          <w:rFonts w:cstheme="minorHAnsi"/>
           <w:color w:val="FF0000"/>
           <w:sz w:val="28"/>
           <w:szCs w:val="28"/>
@@ -120,9 +84,7 @@
       </w:pPr>
       <w:r>
         <w:rPr>
-          <w:rFonts w:ascii="David" w:hAnsi="David" w:cs="David"/>
-          <w:b/>
-          <w:bCs/>
+          <w:rFonts w:cstheme="minorHAnsi"/>
           <w:color w:val="FF0000"/>
           <w:sz w:val="28"/>
           <w:szCs w:val="28"/>
@@ -133,9 +95,7 @@
       </w:r>
       <w:r>
         <w:rPr>
-          <w:rFonts w:ascii="David" w:hAnsi="David" w:cs="David"/>
-          <w:b/>
-          <w:bCs/>
+          <w:rFonts w:cstheme="minorHAnsi"/>
           <w:color w:val="FF0000"/>
           <w:sz w:val="28"/>
           <w:szCs w:val="28"/>
@@ -145,9 +105,7 @@
       </w:r>
       <w:r>
         <w:rPr>
-          <w:rFonts w:ascii="David" w:hAnsi="David" w:cs="David"/>
-          <w:b/>
-          <w:bCs/>
+          <w:rFonts w:cstheme="minorHAnsi"/>
           <w:color w:val="FF0000"/>
           <w:sz w:val="28"/>
           <w:szCs w:val="28"/>
@@ -158,9 +116,7 @@
       </w:r>
       <w:r>
         <w:rPr>
-          <w:rFonts w:ascii="David" w:hAnsi="David" w:cs="David"/>
-          <w:b/>
-          <w:bCs/>
+          <w:rFonts w:cstheme="minorHAnsi"/>
           <w:color w:val="FF0000"/>
           <w:sz w:val="28"/>
           <w:szCs w:val="28"/>
@@ -170,9 +126,7 @@
       </w:r>
       <w:r>
         <w:rPr>
-          <w:rFonts w:ascii="David" w:hAnsi="David" w:cs="David"/>
-          <w:b/>
-          <w:bCs/>
+          <w:rFonts w:cstheme="minorHAnsi"/>
           <w:color w:val="FF0000"/>
           <w:sz w:val="28"/>
           <w:szCs w:val="28"/>
@@ -185,47 +139,48 @@
     <w:p>
       <w:pPr>
         <w:rPr>
-          <w:rFonts w:ascii="David" w:hAnsi="David" w:cs="David"/>
-          <w:b/>
-          <w:bCs/>
-          <w:sz w:val="24"/>
-          <w:szCs w:val="24"/>
-          <w:lang w:val="en-US"/>
-        </w:rPr>
-      </w:pPr>
-      <w:r>
-        <w:rPr>
-          <w:rFonts w:ascii="David" w:hAnsi="David" w:cs="David"/>
-          <w:b/>
-          <w:bCs/>
-          <w:sz w:val="24"/>
-          <w:szCs w:val="24"/>
-          <w:lang w:val="en-US"/>
-        </w:rPr>
-        <w:t>for built stable coalition, we look on the problem from 2 different side:</w:t>
-      </w:r>
-    </w:p>
-    <w:p>
-      <w:pPr>
-        <w:pStyle w:val="a7"/>
+          <w:rFonts w:cstheme="minorHAnsi"/>
+          <w:sz w:val="24"/>
+          <w:szCs w:val="24"/>
+          <w:lang w:val="en-US"/>
+        </w:rPr>
+      </w:pPr>
+      <w:r>
+        <w:rPr>
+          <w:rFonts w:cstheme="minorHAnsi"/>
+          <w:sz w:val="24"/>
+          <w:szCs w:val="24"/>
+          <w:lang w:val="en-US"/>
+        </w:rPr>
+        <w:t>F</w:t>
+      </w:r>
+      <w:r>
+        <w:rPr>
+          <w:rFonts w:cstheme="minorHAnsi"/>
+          <w:sz w:val="24"/>
+          <w:szCs w:val="24"/>
+          <w:lang w:val="en-US"/>
+        </w:rPr>
+        <w:t>or built stable coalition, we look on the problem from 2 different side:</w:t>
+      </w:r>
+    </w:p>
+    <w:p>
+      <w:pPr>
+        <w:pStyle w:val="ListParagraph"/>
         <w:numPr>
           <w:ilvl w:val="0"/>
           <w:numId w:val="1"/>
         </w:numPr>
         <w:rPr>
-          <w:rFonts w:ascii="David" w:hAnsi="David" w:cs="David"/>
-          <w:b/>
-          <w:bCs/>
-          <w:sz w:val="24"/>
-          <w:szCs w:val="24"/>
-          <w:lang w:val="en-US"/>
-        </w:rPr>
-      </w:pPr>
-      <w:r>
-        <w:rPr>
-          <w:rFonts w:ascii="David" w:hAnsi="David" w:cs="David"/>
-          <w:b/>
-          <w:bCs/>
+          <w:rFonts w:cstheme="minorHAnsi"/>
+          <w:sz w:val="24"/>
+          <w:szCs w:val="24"/>
+          <w:lang w:val="en-US"/>
+        </w:rPr>
+      </w:pPr>
+      <w:r>
+        <w:rPr>
+          <w:rFonts w:cstheme="minorHAnsi"/>
           <w:sz w:val="24"/>
           <w:szCs w:val="24"/>
           <w:u w:val="single"/>
@@ -235,9 +190,7 @@
       </w:r>
       <w:r>
         <w:rPr>
-          <w:rFonts w:ascii="David" w:hAnsi="David" w:cs="David"/>
-          <w:b/>
-          <w:bCs/>
+          <w:rFonts w:cstheme="minorHAnsi"/>
           <w:sz w:val="24"/>
           <w:szCs w:val="24"/>
           <w:lang w:val="en-US"/>
@@ -246,9 +199,7 @@
       </w:r>
       <w:r>
         <w:rPr>
-          <w:rFonts w:ascii="David" w:hAnsi="David" w:cs="David" w:hint="cs"/>
-          <w:b/>
-          <w:bCs/>
+          <w:rFonts w:cstheme="minorHAnsi"/>
           <w:sz w:val="24"/>
           <w:szCs w:val="24"/>
           <w:rtl/>
@@ -258,9 +209,7 @@
       </w:r>
       <w:r>
         <w:rPr>
-          <w:rFonts w:ascii="David" w:hAnsi="David" w:cs="David"/>
-          <w:b/>
-          <w:bCs/>
+          <w:rFonts w:cstheme="minorHAnsi"/>
           <w:sz w:val="24"/>
           <w:szCs w:val="24"/>
           <w:lang w:val="en-US"/>
@@ -269,9 +218,7 @@
       </w:r>
       <w:r>
         <w:rPr>
-          <w:rFonts w:ascii="David" w:hAnsi="David" w:cs="David"/>
-          <w:b/>
-          <w:bCs/>
+          <w:rFonts w:cstheme="minorHAnsi"/>
           <w:sz w:val="24"/>
           <w:szCs w:val="24"/>
           <w:lang w:val="en-US"/>
@@ -280,9 +227,7 @@
       </w:r>
       <w:r>
         <w:rPr>
-          <w:rFonts w:ascii="David" w:hAnsi="David" w:cs="David"/>
-          <w:b/>
-          <w:bCs/>
+          <w:rFonts w:cstheme="minorHAnsi"/>
           <w:sz w:val="24"/>
           <w:szCs w:val="24"/>
           <w:lang w:val="en-US"/>
@@ -291,9 +236,7 @@
       </w:r>
       <w:r>
         <w:rPr>
-          <w:rFonts w:ascii="David" w:hAnsi="David" w:cs="David"/>
-          <w:b/>
-          <w:bCs/>
+          <w:rFonts w:cstheme="minorHAnsi"/>
           <w:sz w:val="24"/>
           <w:szCs w:val="24"/>
           <w:lang w:val="en-US"/>
@@ -302,9 +245,7 @@
       </w:r>
       <w:r>
         <w:rPr>
-          <w:rFonts w:ascii="David" w:hAnsi="David" w:cs="David"/>
-          <w:b/>
-          <w:bCs/>
+          <w:rFonts w:cstheme="minorHAnsi"/>
           <w:sz w:val="24"/>
           <w:szCs w:val="24"/>
           <w:lang w:val="en-US"/>
@@ -313,59 +254,31 @@
       </w:r>
       <w:r>
         <w:rPr>
-          <w:rFonts w:ascii="David" w:hAnsi="David" w:cs="David"/>
-          <w:b/>
-          <w:bCs/>
-          <w:sz w:val="24"/>
-          <w:szCs w:val="24"/>
-          <w:lang w:val="en-US"/>
-        </w:rPr>
-        <w:t xml:space="preserve"> group is the </w:t>
-      </w:r>
-      <w:r>
-        <w:rPr>
-          <w:rFonts w:ascii="David" w:hAnsi="David" w:cs="David"/>
-          <w:b/>
-          <w:bCs/>
-          <w:sz w:val="24"/>
-          <w:szCs w:val="24"/>
-          <w:lang w:val="en-US"/>
-        </w:rPr>
-        <w:t>opposition</w:t>
-      </w:r>
-      <w:r>
-        <w:rPr>
-          <w:rFonts w:ascii="David" w:hAnsi="David" w:cs="David"/>
-          <w:b/>
-          <w:bCs/>
-          <w:sz w:val="24"/>
-          <w:szCs w:val="24"/>
-          <w:lang w:val="en-US"/>
-        </w:rPr>
-        <w:t>.</w:t>
-      </w:r>
-    </w:p>
-    <w:p>
-      <w:pPr>
-        <w:pStyle w:val="a7"/>
+          <w:rFonts w:cstheme="minorHAnsi"/>
+          <w:sz w:val="24"/>
+          <w:szCs w:val="24"/>
+          <w:lang w:val="en-US"/>
+        </w:rPr>
+        <w:t xml:space="preserve"> group is the opposition.</w:t>
+      </w:r>
+    </w:p>
+    <w:p>
+      <w:pPr>
+        <w:pStyle w:val="ListParagraph"/>
         <w:numPr>
           <w:ilvl w:val="0"/>
           <w:numId w:val="1"/>
         </w:numPr>
         <w:rPr>
-          <w:rFonts w:ascii="David" w:hAnsi="David" w:cs="David"/>
-          <w:b/>
-          <w:bCs/>
-          <w:sz w:val="24"/>
-          <w:szCs w:val="24"/>
-          <w:lang w:val="en-US"/>
-        </w:rPr>
-      </w:pPr>
-      <w:r>
-        <w:rPr>
-          <w:rFonts w:ascii="David" w:hAnsi="David" w:cs="David"/>
-          <w:b/>
-          <w:bCs/>
+          <w:rFonts w:cstheme="minorHAnsi"/>
+          <w:sz w:val="24"/>
+          <w:szCs w:val="24"/>
+          <w:lang w:val="en-US"/>
+        </w:rPr>
+      </w:pPr>
+      <w:r>
+        <w:rPr>
+          <w:rFonts w:cstheme="minorHAnsi"/>
           <w:sz w:val="24"/>
           <w:szCs w:val="24"/>
           <w:u w:val="single"/>
@@ -375,9 +288,7 @@
       </w:r>
       <w:r>
         <w:rPr>
-          <w:rFonts w:ascii="David" w:hAnsi="David" w:cs="David"/>
-          <w:b/>
-          <w:bCs/>
+          <w:rFonts w:cstheme="minorHAnsi"/>
           <w:sz w:val="24"/>
           <w:szCs w:val="24"/>
           <w:lang w:val="en-US"/>
@@ -386,9 +297,7 @@
       </w:r>
       <w:r>
         <w:rPr>
-          <w:rFonts w:ascii="David" w:hAnsi="David" w:cs="David"/>
-          <w:b/>
-          <w:bCs/>
+          <w:rFonts w:cstheme="minorHAnsi"/>
           <w:sz w:val="24"/>
           <w:szCs w:val="24"/>
           <w:lang w:val="en-US"/>
@@ -397,9 +306,7 @@
       </w:r>
       <w:r>
         <w:rPr>
-          <w:rFonts w:ascii="David" w:hAnsi="David" w:cs="David"/>
-          <w:b/>
-          <w:bCs/>
+          <w:rFonts w:cstheme="minorHAnsi"/>
           <w:sz w:val="24"/>
           <w:szCs w:val="24"/>
           <w:lang w:val="en-US"/>
@@ -408,9 +315,7 @@
       </w:r>
       <w:r>
         <w:rPr>
-          <w:rFonts w:ascii="David" w:hAnsi="David" w:cs="David"/>
-          <w:b/>
-          <w:bCs/>
+          <w:rFonts w:cstheme="minorHAnsi"/>
           <w:sz w:val="24"/>
           <w:szCs w:val="24"/>
           <w:lang w:val="en-US"/>
@@ -419,9 +324,7 @@
       </w:r>
       <w:r>
         <w:rPr>
-          <w:rFonts w:ascii="David" w:hAnsi="David" w:cs="David"/>
-          <w:b/>
-          <w:bCs/>
+          <w:rFonts w:cstheme="minorHAnsi"/>
           <w:sz w:val="24"/>
           <w:szCs w:val="24"/>
           <w:lang w:val="en-US"/>
@@ -430,9 +333,7 @@
       </w:r>
       <w:r>
         <w:rPr>
-          <w:rFonts w:ascii="David" w:hAnsi="David" w:cs="David" w:hint="cs"/>
-          <w:b/>
-          <w:bCs/>
+          <w:rFonts w:cstheme="minorHAnsi"/>
           <w:sz w:val="24"/>
           <w:szCs w:val="24"/>
           <w:rtl/>
@@ -442,9 +343,7 @@
       </w:r>
       <w:r>
         <w:rPr>
-          <w:rFonts w:ascii="David" w:hAnsi="David" w:cs="David"/>
-          <w:b/>
-          <w:bCs/>
+          <w:rFonts w:cstheme="minorHAnsi"/>
           <w:sz w:val="24"/>
           <w:szCs w:val="24"/>
           <w:lang w:val="en-US"/>
@@ -453,9 +352,7 @@
       </w:r>
       <w:r>
         <w:rPr>
-          <w:rFonts w:ascii="David" w:hAnsi="David" w:cs="David"/>
-          <w:b/>
-          <w:bCs/>
+          <w:rFonts w:cstheme="minorHAnsi"/>
           <w:sz w:val="24"/>
           <w:szCs w:val="24"/>
           <w:lang w:val="en-US"/>
@@ -464,9 +361,7 @@
       </w:r>
       <w:r>
         <w:rPr>
-          <w:rFonts w:ascii="David" w:hAnsi="David" w:cs="David"/>
-          <w:b/>
-          <w:bCs/>
+          <w:rFonts w:cstheme="minorHAnsi"/>
           <w:sz w:val="24"/>
           <w:szCs w:val="24"/>
           <w:lang w:val="en-US"/>
@@ -475,9 +370,7 @@
       </w:r>
       <w:r>
         <w:rPr>
-          <w:rFonts w:ascii="David" w:hAnsi="David" w:cs="David"/>
-          <w:b/>
-          <w:bCs/>
+          <w:rFonts w:cstheme="minorHAnsi"/>
           <w:sz w:val="24"/>
           <w:szCs w:val="24"/>
           <w:lang w:val="en-US"/>
@@ -486,31 +379,16 @@
       </w:r>
       <w:r>
         <w:rPr>
-          <w:rFonts w:ascii="David" w:hAnsi="David" w:cs="David"/>
-          <w:b/>
-          <w:bCs/>
-          <w:sz w:val="24"/>
-          <w:szCs w:val="24"/>
-          <w:lang w:val="en-US"/>
-        </w:rPr>
-        <w:t xml:space="preserve"> group is the </w:t>
-      </w:r>
-      <w:r>
-        <w:rPr>
-          <w:rFonts w:ascii="David" w:hAnsi="David" w:cs="David"/>
-          <w:b/>
-          <w:bCs/>
-          <w:sz w:val="24"/>
-          <w:szCs w:val="24"/>
-          <w:lang w:val="en-US"/>
-        </w:rPr>
-        <w:t>opposition</w:t>
-      </w:r>
-      <w:r>
-        <w:rPr>
-          <w:rFonts w:ascii="David" w:hAnsi="David" w:cs="David"/>
-          <w:b/>
-          <w:bCs/>
+          <w:rFonts w:cstheme="minorHAnsi"/>
+          <w:sz w:val="24"/>
+          <w:szCs w:val="24"/>
+          <w:lang w:val="en-US"/>
+        </w:rPr>
+        <w:t xml:space="preserve"> group is the opposition</w:t>
+      </w:r>
+      <w:r>
+        <w:rPr>
+          <w:rFonts w:cstheme="minorHAnsi"/>
           <w:sz w:val="24"/>
           <w:szCs w:val="24"/>
           <w:lang w:val="en-US"/>
@@ -521,22 +399,17 @@
     <w:p>
       <w:pPr>
         <w:rPr>
-          <w:rFonts w:ascii="David" w:hAnsi="David" w:cs="David"/>
-          <w:b/>
-          <w:bCs/>
-          <w:sz w:val="24"/>
-          <w:szCs w:val="24"/>
-          <w:lang w:val="en-US"/>
-        </w:rPr>
-      </w:pPr>
-    </w:p>
-    <w:p>
-      <w:pPr>
-        <w:jc w:val="center"/>
-        <w:rPr>
-          <w:rFonts w:ascii="David" w:hAnsi="David" w:cs="David"/>
-          <w:b/>
-          <w:bCs/>
+          <w:rFonts w:cstheme="minorHAnsi"/>
+          <w:sz w:val="24"/>
+          <w:szCs w:val="24"/>
+          <w:lang w:val="en-US"/>
+        </w:rPr>
+      </w:pPr>
+    </w:p>
+    <w:p>
+      <w:pPr>
+        <w:rPr>
+          <w:rFonts w:cstheme="minorHAnsi"/>
           <w:color w:val="FF0000"/>
           <w:sz w:val="28"/>
           <w:szCs w:val="28"/>
@@ -546,9 +419,7 @@
       </w:pPr>
       <w:r>
         <w:rPr>
-          <w:rFonts w:ascii="David" w:hAnsi="David" w:cs="David"/>
-          <w:b/>
-          <w:bCs/>
+          <w:rFonts w:cstheme="minorHAnsi"/>
           <w:color w:val="FF0000"/>
           <w:sz w:val="28"/>
           <w:szCs w:val="28"/>
@@ -559,9 +430,7 @@
       </w:r>
       <w:r>
         <w:rPr>
-          <w:rFonts w:ascii="David" w:hAnsi="David" w:cs="David"/>
-          <w:b/>
-          <w:bCs/>
+          <w:rFonts w:cstheme="minorHAnsi"/>
           <w:color w:val="FF0000"/>
           <w:sz w:val="28"/>
           <w:szCs w:val="28"/>
@@ -571,9 +440,7 @@
       </w:r>
       <w:r>
         <w:rPr>
-          <w:rFonts w:ascii="David" w:hAnsi="David" w:cs="David"/>
-          <w:b/>
-          <w:bCs/>
+          <w:rFonts w:cstheme="minorHAnsi"/>
           <w:color w:val="FF0000"/>
           <w:sz w:val="28"/>
           <w:szCs w:val="28"/>
@@ -584,9 +451,7 @@
       </w:r>
       <w:r>
         <w:rPr>
-          <w:rFonts w:ascii="David" w:hAnsi="David" w:cs="David"/>
-          <w:b/>
-          <w:bCs/>
+          <w:rFonts w:cstheme="minorHAnsi"/>
           <w:color w:val="FF0000"/>
           <w:sz w:val="28"/>
           <w:szCs w:val="28"/>
@@ -596,47 +461,28 @@
       </w:r>
       <w:r>
         <w:rPr>
-          <w:rFonts w:ascii="David" w:hAnsi="David" w:cs="David"/>
-          <w:b/>
-          <w:bCs/>
+          <w:rFonts w:cstheme="minorHAnsi"/>
           <w:color w:val="FF0000"/>
           <w:sz w:val="28"/>
           <w:szCs w:val="28"/>
           <w:u w:val="single"/>
           <w:lang w:val="en-US"/>
         </w:rPr>
-        <w:t xml:space="preserve"> using clustering</w:t>
-      </w:r>
-      <w:r>
-        <w:rPr>
-          <w:rFonts w:ascii="David" w:hAnsi="David" w:cs="David"/>
-          <w:b/>
-          <w:bCs/>
-          <w:color w:val="FF0000"/>
-          <w:sz w:val="28"/>
-          <w:szCs w:val="28"/>
-          <w:u w:val="single"/>
-          <w:lang w:val="en-US"/>
-        </w:rPr>
-        <w:t>:</w:t>
-      </w:r>
-    </w:p>
-    <w:p>
-      <w:pPr>
-        <w:rPr>
-          <w:rFonts w:ascii="David" w:hAnsi="David" w:cs="David"/>
-          <w:b/>
-          <w:bCs/>
-          <w:sz w:val="24"/>
-          <w:szCs w:val="24"/>
-          <w:lang w:val="en-US"/>
-        </w:rPr>
-      </w:pPr>
-      <w:r>
-        <w:rPr>
-          <w:rFonts w:ascii="David" w:hAnsi="David" w:cs="David"/>
-          <w:b/>
-          <w:bCs/>
+        <w:t xml:space="preserve"> using clustering:</w:t>
+      </w:r>
+    </w:p>
+    <w:p>
+      <w:pPr>
+        <w:rPr>
+          <w:rFonts w:cstheme="minorHAnsi"/>
+          <w:sz w:val="24"/>
+          <w:szCs w:val="24"/>
+          <w:lang w:val="en-US"/>
+        </w:rPr>
+      </w:pPr>
+      <w:r>
+        <w:rPr>
+          <w:rFonts w:cstheme="minorHAnsi"/>
           <w:sz w:val="24"/>
           <w:szCs w:val="24"/>
           <w:lang w:val="en-US"/>
@@ -645,9 +491,7 @@
       </w:r>
       <w:r>
         <w:rPr>
-          <w:rFonts w:ascii="David" w:hAnsi="David" w:cs="David"/>
-          <w:b/>
-          <w:bCs/>
+          <w:rFonts w:cstheme="minorHAnsi"/>
           <w:sz w:val="24"/>
           <w:szCs w:val="24"/>
           <w:lang w:val="en-US"/>
@@ -656,9 +500,7 @@
       </w:r>
       <w:r>
         <w:rPr>
-          <w:rFonts w:ascii="David" w:hAnsi="David" w:cs="David"/>
-          <w:b/>
-          <w:bCs/>
+          <w:rFonts w:cstheme="minorHAnsi"/>
           <w:sz w:val="24"/>
           <w:szCs w:val="24"/>
           <w:lang w:val="en-US"/>
@@ -667,9 +509,7 @@
       </w:r>
       <w:r>
         <w:rPr>
-          <w:rFonts w:ascii="David" w:hAnsi="David" w:cs="David"/>
-          <w:b/>
-          <w:bCs/>
+          <w:rFonts w:cstheme="minorHAnsi"/>
           <w:sz w:val="24"/>
           <w:szCs w:val="24"/>
           <w:lang w:val="en-US"/>
@@ -678,9 +518,7 @@
       </w:r>
       <w:r>
         <w:rPr>
-          <w:rFonts w:ascii="David" w:hAnsi="David" w:cs="David"/>
-          <w:b/>
-          <w:bCs/>
+          <w:rFonts w:cstheme="minorHAnsi"/>
           <w:sz w:val="24"/>
           <w:szCs w:val="24"/>
           <w:lang w:val="en-US"/>
@@ -689,9 +527,7 @@
       </w:r>
       <w:r>
         <w:rPr>
-          <w:rFonts w:ascii="David" w:hAnsi="David" w:cs="David"/>
-          <w:b/>
-          <w:bCs/>
+          <w:rFonts w:cstheme="minorHAnsi"/>
           <w:sz w:val="24"/>
           <w:szCs w:val="24"/>
           <w:lang w:val="en-US"/>
@@ -700,9 +536,7 @@
       </w:r>
       <w:r>
         <w:rPr>
-          <w:rFonts w:ascii="David" w:hAnsi="David" w:cs="David"/>
-          <w:b/>
-          <w:bCs/>
+          <w:rFonts w:cstheme="minorHAnsi"/>
           <w:sz w:val="24"/>
           <w:szCs w:val="24"/>
           <w:lang w:val="en-US"/>
@@ -711,9 +545,7 @@
       </w:r>
       <w:r>
         <w:rPr>
-          <w:rFonts w:ascii="David" w:hAnsi="David" w:cs="David"/>
-          <w:b/>
-          <w:bCs/>
+          <w:rFonts w:cstheme="minorHAnsi"/>
           <w:sz w:val="24"/>
           <w:szCs w:val="24"/>
           <w:lang w:val="en-US"/>
@@ -722,9 +554,7 @@
       </w:r>
       <w:r>
         <w:rPr>
-          <w:rFonts w:ascii="David" w:hAnsi="David" w:cs="David"/>
-          <w:b/>
-          <w:bCs/>
+          <w:rFonts w:cstheme="minorHAnsi"/>
           <w:sz w:val="24"/>
           <w:szCs w:val="24"/>
           <w:lang w:val="en-US"/>
@@ -735,19 +565,15 @@
     <w:p>
       <w:pPr>
         <w:rPr>
-          <w:rFonts w:ascii="David" w:hAnsi="David" w:cs="David"/>
-          <w:b/>
-          <w:bCs/>
-          <w:sz w:val="24"/>
-          <w:szCs w:val="24"/>
-          <w:lang w:val="en-US"/>
-        </w:rPr>
-      </w:pPr>
-      <w:r>
-        <w:rPr>
-          <w:rFonts w:ascii="David" w:hAnsi="David" w:cs="David"/>
-          <w:b/>
-          <w:bCs/>
+          <w:rFonts w:cstheme="minorHAnsi"/>
+          <w:sz w:val="24"/>
+          <w:szCs w:val="24"/>
+          <w:lang w:val="en-US"/>
+        </w:rPr>
+      </w:pPr>
+      <w:r>
+        <w:rPr>
+          <w:rFonts w:cstheme="minorHAnsi"/>
           <w:sz w:val="24"/>
           <w:szCs w:val="24"/>
           <w:lang w:val="en-US"/>
@@ -757,25 +583,21 @@
     </w:p>
     <w:p>
       <w:pPr>
-        <w:pStyle w:val="a7"/>
+        <w:pStyle w:val="ListParagraph"/>
         <w:numPr>
           <w:ilvl w:val="0"/>
           <w:numId w:val="2"/>
         </w:numPr>
         <w:rPr>
-          <w:rFonts w:ascii="David" w:hAnsi="David" w:cs="David"/>
-          <w:b/>
-          <w:bCs/>
-          <w:sz w:val="24"/>
-          <w:szCs w:val="24"/>
-          <w:lang w:val="en-US"/>
-        </w:rPr>
-      </w:pPr>
-      <w:r>
-        <w:rPr>
-          <w:rFonts w:ascii="David" w:hAnsi="David" w:cs="David"/>
-          <w:b/>
-          <w:bCs/>
+          <w:rFonts w:cstheme="minorHAnsi"/>
+          <w:sz w:val="24"/>
+          <w:szCs w:val="24"/>
+          <w:lang w:val="en-US"/>
+        </w:rPr>
+      </w:pPr>
+      <w:r>
+        <w:rPr>
+          <w:rFonts w:cstheme="minorHAnsi"/>
           <w:sz w:val="24"/>
           <w:szCs w:val="24"/>
           <w:lang w:val="en-US"/>
@@ -785,25 +607,21 @@
     </w:p>
     <w:p>
       <w:pPr>
-        <w:pStyle w:val="a7"/>
+        <w:pStyle w:val="ListParagraph"/>
         <w:numPr>
           <w:ilvl w:val="0"/>
           <w:numId w:val="2"/>
         </w:numPr>
         <w:rPr>
-          <w:rFonts w:ascii="David" w:hAnsi="David" w:cs="David"/>
-          <w:b/>
-          <w:bCs/>
-          <w:sz w:val="24"/>
-          <w:szCs w:val="24"/>
-          <w:lang w:val="en-US"/>
-        </w:rPr>
-      </w:pPr>
-      <w:r>
-        <w:rPr>
-          <w:rFonts w:ascii="David" w:hAnsi="David" w:cs="David"/>
-          <w:b/>
-          <w:bCs/>
+          <w:rFonts w:cstheme="minorHAnsi"/>
+          <w:sz w:val="24"/>
+          <w:szCs w:val="24"/>
+          <w:lang w:val="en-US"/>
+        </w:rPr>
+      </w:pPr>
+      <w:r>
+        <w:rPr>
+          <w:rFonts w:cstheme="minorHAnsi"/>
           <w:sz w:val="24"/>
           <w:szCs w:val="24"/>
           <w:lang w:val="en-US"/>
@@ -812,9 +630,7 @@
       </w:r>
       <w:r>
         <w:rPr>
-          <w:rFonts w:ascii="David" w:hAnsi="David" w:cs="David"/>
-          <w:b/>
-          <w:bCs/>
+          <w:rFonts w:cstheme="minorHAnsi"/>
           <w:sz w:val="24"/>
           <w:szCs w:val="24"/>
           <w:lang w:val="en-US"/>
@@ -823,9 +639,7 @@
       </w:r>
       <w:r>
         <w:rPr>
-          <w:rFonts w:ascii="David" w:hAnsi="David" w:cs="David"/>
-          <w:b/>
-          <w:bCs/>
+          <w:rFonts w:cstheme="minorHAnsi"/>
           <w:sz w:val="24"/>
           <w:szCs w:val="24"/>
           <w:lang w:val="en-US"/>
@@ -834,9 +648,7 @@
       </w:r>
       <w:r>
         <w:rPr>
-          <w:rFonts w:ascii="David" w:hAnsi="David" w:cs="David"/>
-          <w:b/>
-          <w:bCs/>
+          <w:rFonts w:cstheme="minorHAnsi"/>
           <w:sz w:val="24"/>
           <w:szCs w:val="24"/>
           <w:lang w:val="en-US"/>
@@ -845,9 +657,7 @@
       </w:r>
       <w:r>
         <w:rPr>
-          <w:rFonts w:ascii="David" w:hAnsi="David" w:cs="David"/>
-          <w:b/>
-          <w:bCs/>
+          <w:rFonts w:cstheme="minorHAnsi"/>
           <w:sz w:val="24"/>
           <w:szCs w:val="24"/>
           <w:lang w:val="en-US"/>
@@ -857,25 +667,21 @@
     </w:p>
     <w:p>
       <w:pPr>
-        <w:pStyle w:val="a7"/>
+        <w:pStyle w:val="ListParagraph"/>
         <w:numPr>
           <w:ilvl w:val="0"/>
           <w:numId w:val="2"/>
         </w:numPr>
         <w:rPr>
-          <w:rFonts w:ascii="David" w:hAnsi="David" w:cs="David"/>
-          <w:b/>
-          <w:bCs/>
-          <w:sz w:val="24"/>
-          <w:szCs w:val="24"/>
-          <w:lang w:val="en-US"/>
-        </w:rPr>
-      </w:pPr>
-      <w:r>
-        <w:rPr>
-          <w:rFonts w:ascii="David" w:hAnsi="David" w:cs="David"/>
-          <w:b/>
-          <w:bCs/>
+          <w:rFonts w:cstheme="minorHAnsi"/>
+          <w:sz w:val="24"/>
+          <w:szCs w:val="24"/>
+          <w:lang w:val="en-US"/>
+        </w:rPr>
+      </w:pPr>
+      <w:r>
+        <w:rPr>
+          <w:rFonts w:cstheme="minorHAnsi"/>
           <w:sz w:val="24"/>
           <w:szCs w:val="24"/>
           <w:lang w:val="en-US"/>
@@ -884,9 +690,7 @@
       </w:r>
       <w:r>
         <w:rPr>
-          <w:rFonts w:ascii="David" w:hAnsi="David" w:cs="David"/>
-          <w:b/>
-          <w:bCs/>
+          <w:rFonts w:cstheme="minorHAnsi"/>
           <w:sz w:val="24"/>
           <w:szCs w:val="24"/>
           <w:lang w:val="en-US"/>
@@ -895,9 +699,7 @@
       </w:r>
       <w:r>
         <w:rPr>
-          <w:rFonts w:ascii="David" w:hAnsi="David" w:cs="David"/>
-          <w:b/>
-          <w:bCs/>
+          <w:rFonts w:cstheme="minorHAnsi"/>
           <w:sz w:val="24"/>
           <w:szCs w:val="24"/>
           <w:lang w:val="en-US"/>
@@ -907,25 +709,21 @@
     </w:p>
     <w:p>
       <w:pPr>
-        <w:pStyle w:val="a7"/>
-        <w:rPr>
-          <w:rFonts w:ascii="David" w:hAnsi="David" w:cs="David"/>
-          <w:b/>
-          <w:bCs/>
-          <w:sz w:val="24"/>
-          <w:szCs w:val="24"/>
-          <w:lang w:val="en-US"/>
-        </w:rPr>
-      </w:pPr>
-    </w:p>
-    <w:p>
-      <w:pPr>
-        <w:pStyle w:val="a7"/>
+        <w:pStyle w:val="ListParagraph"/>
+        <w:rPr>
+          <w:rFonts w:cstheme="minorHAnsi"/>
+          <w:sz w:val="24"/>
+          <w:szCs w:val="24"/>
+          <w:lang w:val="en-US"/>
+        </w:rPr>
+      </w:pPr>
+    </w:p>
+    <w:p>
+      <w:pPr>
+        <w:pStyle w:val="ListParagraph"/>
         <w:ind w:left="360"/>
         <w:rPr>
-          <w:rFonts w:ascii="David" w:hAnsi="David" w:cs="David"/>
-          <w:b/>
-          <w:bCs/>
+          <w:rFonts w:cstheme="minorHAnsi"/>
           <w:sz w:val="24"/>
           <w:szCs w:val="24"/>
           <w:u w:val="single"/>
@@ -934,9 +732,7 @@
       </w:pPr>
       <w:r>
         <w:rPr>
-          <w:rFonts w:ascii="David" w:hAnsi="David" w:cs="David"/>
-          <w:b/>
-          <w:bCs/>
+          <w:rFonts w:cstheme="minorHAnsi"/>
           <w:sz w:val="24"/>
           <w:szCs w:val="24"/>
           <w:u w:val="single"/>
@@ -947,22 +743,18 @@
     </w:p>
     <w:p>
       <w:pPr>
-        <w:pStyle w:val="a7"/>
+        <w:pStyle w:val="ListParagraph"/>
         <w:ind w:left="360"/>
         <w:rPr>
-          <w:rFonts w:ascii="David" w:hAnsi="David" w:cs="David"/>
-          <w:b/>
-          <w:bCs/>
-          <w:sz w:val="24"/>
-          <w:szCs w:val="24"/>
-          <w:lang w:val="en-US"/>
-        </w:rPr>
-      </w:pPr>
-      <w:r>
-        <w:rPr>
-          <w:rFonts w:ascii="David" w:hAnsi="David" w:cs="David"/>
-          <w:b/>
-          <w:bCs/>
+          <w:rFonts w:cstheme="minorHAnsi"/>
+          <w:sz w:val="24"/>
+          <w:szCs w:val="24"/>
+          <w:lang w:val="en-US"/>
+        </w:rPr>
+      </w:pPr>
+      <w:r>
+        <w:rPr>
+          <w:rFonts w:cstheme="minorHAnsi"/>
           <w:sz w:val="24"/>
           <w:szCs w:val="24"/>
           <w:lang w:val="en-US"/>
@@ -972,22 +764,18 @@
     </w:p>
     <w:p>
       <w:pPr>
-        <w:pStyle w:val="a7"/>
+        <w:pStyle w:val="ListParagraph"/>
         <w:ind w:left="360"/>
         <w:rPr>
-          <w:rFonts w:ascii="David" w:hAnsi="David" w:cs="David"/>
-          <w:b/>
-          <w:bCs/>
-          <w:sz w:val="24"/>
-          <w:szCs w:val="24"/>
-          <w:lang w:val="en-US"/>
-        </w:rPr>
-      </w:pPr>
-      <w:r>
-        <w:rPr>
-          <w:rFonts w:ascii="David" w:hAnsi="David" w:cs="David"/>
-          <w:b/>
-          <w:bCs/>
+          <w:rFonts w:cstheme="minorHAnsi"/>
+          <w:sz w:val="24"/>
+          <w:szCs w:val="24"/>
+          <w:lang w:val="en-US"/>
+        </w:rPr>
+      </w:pPr>
+      <w:r>
+        <w:rPr>
+          <w:rFonts w:cstheme="minorHAnsi"/>
           <w:sz w:val="24"/>
           <w:szCs w:val="24"/>
           <w:lang w:val="en-US"/>
@@ -996,9 +784,7 @@
       </w:r>
       <w:r>
         <w:rPr>
-          <w:rFonts w:ascii="David" w:hAnsi="David" w:cs="David"/>
-          <w:b/>
-          <w:bCs/>
+          <w:rFonts w:cstheme="minorHAnsi"/>
           <w:sz w:val="24"/>
           <w:szCs w:val="24"/>
           <w:lang w:val="en-US"/>
@@ -1007,9 +793,7 @@
       </w:r>
       <w:r>
         <w:rPr>
-          <w:rFonts w:ascii="David" w:hAnsi="David" w:cs="David"/>
-          <w:b/>
-          <w:bCs/>
+          <w:rFonts w:cstheme="minorHAnsi"/>
           <w:sz w:val="24"/>
           <w:szCs w:val="24"/>
           <w:lang w:val="en-US"/>
@@ -1019,86 +803,72 @@
     </w:p>
     <w:p>
       <w:pPr>
-        <w:pStyle w:val="a7"/>
+        <w:pStyle w:val="ListParagraph"/>
         <w:ind w:left="360"/>
         <w:rPr>
-          <w:rFonts w:ascii="David" w:hAnsi="David" w:cs="David"/>
-          <w:b/>
-          <w:bCs/>
-          <w:sz w:val="24"/>
-          <w:szCs w:val="24"/>
-          <w:lang w:val="en-US"/>
-        </w:rPr>
-      </w:pPr>
-      <w:r>
-        <w:rPr>
-          <w:rFonts w:ascii="David" w:hAnsi="David" w:cs="David"/>
-          <w:b/>
-          <w:bCs/>
-          <w:sz w:val="24"/>
-          <w:szCs w:val="24"/>
-          <w:lang w:val="en-US"/>
+          <w:rFonts w:cstheme="minorHAnsi"/>
+          <w:sz w:val="24"/>
+          <w:szCs w:val="24"/>
+          <w:lang w:val="fr-FR"/>
+        </w:rPr>
+      </w:pPr>
+      <w:r>
+        <w:rPr>
+          <w:rFonts w:cstheme="minorHAnsi"/>
+          <w:sz w:val="24"/>
+          <w:szCs w:val="24"/>
+          <w:lang w:val="fr-FR"/>
         </w:rPr>
         <w:t>Train coalition == validation coalition &amp;&amp;</w:t>
       </w:r>
     </w:p>
     <w:p>
       <w:pPr>
-        <w:pStyle w:val="a7"/>
+        <w:pStyle w:val="ListParagraph"/>
         <w:ind w:left="360"/>
         <w:rPr>
-          <w:rFonts w:ascii="David" w:hAnsi="David" w:cs="David"/>
-          <w:b/>
-          <w:bCs/>
-          <w:sz w:val="24"/>
-          <w:szCs w:val="24"/>
-          <w:lang w:val="en-US"/>
-        </w:rPr>
-      </w:pPr>
-      <w:r>
-        <w:rPr>
-          <w:rFonts w:ascii="David" w:hAnsi="David" w:cs="David"/>
-          <w:b/>
-          <w:bCs/>
-          <w:sz w:val="24"/>
-          <w:szCs w:val="24"/>
-          <w:lang w:val="en-US"/>
+          <w:rFonts w:cstheme="minorHAnsi"/>
+          <w:sz w:val="24"/>
+          <w:szCs w:val="24"/>
+          <w:lang w:val="fr-FR"/>
+        </w:rPr>
+      </w:pPr>
+      <w:r>
+        <w:rPr>
+          <w:rFonts w:cstheme="minorHAnsi"/>
+          <w:sz w:val="24"/>
+          <w:szCs w:val="24"/>
+          <w:lang w:val="fr-FR"/>
         </w:rPr>
         <w:t>Test coalition == validation coalition == train coalition</w:t>
       </w:r>
     </w:p>
     <w:p>
       <w:pPr>
-        <w:pStyle w:val="a7"/>
+        <w:pStyle w:val="ListParagraph"/>
         <w:ind w:left="360"/>
         <w:rPr>
-          <w:rFonts w:ascii="David" w:hAnsi="David" w:cs="David"/>
-          <w:b/>
-          <w:bCs/>
-          <w:sz w:val="24"/>
-          <w:szCs w:val="24"/>
-          <w:lang w:val="en-US"/>
-        </w:rPr>
-      </w:pPr>
-    </w:p>
-    <w:p>
-      <w:pPr>
-        <w:pStyle w:val="a7"/>
+          <w:rFonts w:cstheme="minorHAnsi"/>
+          <w:sz w:val="24"/>
+          <w:szCs w:val="24"/>
+          <w:lang w:val="fr-FR"/>
+        </w:rPr>
+      </w:pPr>
+    </w:p>
+    <w:p>
+      <w:pPr>
+        <w:pStyle w:val="ListParagraph"/>
         <w:ind w:left="360"/>
         <w:rPr>
-          <w:rFonts w:ascii="David" w:hAnsi="David" w:cs="David"/>
-          <w:b/>
-          <w:bCs/>
-          <w:sz w:val="24"/>
-          <w:szCs w:val="24"/>
-          <w:lang w:val="en-US"/>
-        </w:rPr>
-      </w:pPr>
-      <w:r>
-        <w:rPr>
-          <w:rFonts w:ascii="David" w:hAnsi="David" w:cs="David"/>
-          <w:b/>
-          <w:bCs/>
+          <w:rFonts w:cstheme="minorHAnsi"/>
+          <w:sz w:val="24"/>
+          <w:szCs w:val="24"/>
+          <w:lang w:val="en-US"/>
+        </w:rPr>
+      </w:pPr>
+      <w:r>
+        <w:rPr>
+          <w:rFonts w:cstheme="minorHAnsi"/>
           <w:sz w:val="24"/>
           <w:szCs w:val="24"/>
           <w:lang w:val="en-US"/>
@@ -1108,21 +878,17 @@
     </w:p>
     <w:p>
       <w:pPr>
-        <w:pStyle w:val="a7"/>
-        <w:rPr>
-          <w:rFonts w:ascii="David" w:hAnsi="David" w:cs="David"/>
-          <w:b/>
-          <w:bCs/>
-          <w:sz w:val="24"/>
-          <w:szCs w:val="24"/>
-          <w:lang w:val="en-US"/>
-        </w:rPr>
-      </w:pPr>
-      <w:r>
-        <w:rPr>
-          <w:rFonts w:ascii="David" w:hAnsi="David" w:cs="David"/>
-          <w:b/>
-          <w:bCs/>
+        <w:pStyle w:val="ListParagraph"/>
+        <w:rPr>
+          <w:rFonts w:cstheme="minorHAnsi"/>
+          <w:sz w:val="24"/>
+          <w:szCs w:val="24"/>
+          <w:lang w:val="en-US"/>
+        </w:rPr>
+      </w:pPr>
+      <w:r>
+        <w:rPr>
+          <w:rFonts w:cstheme="minorHAnsi"/>
           <w:noProof/>
           <w:sz w:val="24"/>
           <w:szCs w:val="24"/>
@@ -1181,22 +947,17 @@
     </w:p>
     <w:p>
       <w:pPr>
-        <w:pStyle w:val="a7"/>
-        <w:jc w:val="center"/>
-        <w:rPr>
-          <w:rFonts w:ascii="David" w:hAnsi="David" w:cs="David"/>
-          <w:b/>
-          <w:bCs/>
-          <w:sz w:val="24"/>
-          <w:szCs w:val="24"/>
-          <w:lang w:val="en-US"/>
-        </w:rPr>
-      </w:pPr>
-      <w:r>
-        <w:rPr>
-          <w:rFonts w:ascii="David" w:hAnsi="David" w:cs="David"/>
-          <w:b/>
-          <w:bCs/>
+        <w:pStyle w:val="ListParagraph"/>
+        <w:rPr>
+          <w:rFonts w:cstheme="minorHAnsi"/>
+          <w:sz w:val="24"/>
+          <w:szCs w:val="24"/>
+          <w:lang w:val="en-US"/>
+        </w:rPr>
+      </w:pPr>
+      <w:r>
+        <w:rPr>
+          <w:rFonts w:cstheme="minorHAnsi"/>
           <w:noProof/>
           <w:sz w:val="24"/>
           <w:szCs w:val="24"/>
@@ -1255,19 +1016,15 @@
     <w:p>
       <w:pPr>
         <w:rPr>
-          <w:rFonts w:ascii="David" w:hAnsi="David" w:cs="David"/>
-          <w:b/>
-          <w:bCs/>
-          <w:sz w:val="24"/>
-          <w:szCs w:val="24"/>
-          <w:lang w:val="en-US"/>
-        </w:rPr>
-      </w:pPr>
-      <w:r>
-        <w:rPr>
-          <w:rFonts w:ascii="David" w:hAnsi="David" w:cs="David"/>
-          <w:b/>
-          <w:bCs/>
+          <w:rFonts w:cstheme="minorHAnsi"/>
+          <w:sz w:val="24"/>
+          <w:szCs w:val="24"/>
+          <w:lang w:val="en-US"/>
+        </w:rPr>
+      </w:pPr>
+      <w:r>
+        <w:rPr>
+          <w:rFonts w:cstheme="minorHAnsi"/>
           <w:sz w:val="24"/>
           <w:szCs w:val="24"/>
           <w:lang w:val="en-US"/>
@@ -1278,19 +1035,15 @@
     <w:p>
       <w:pPr>
         <w:rPr>
-          <w:rFonts w:ascii="David" w:hAnsi="David" w:cs="David"/>
-          <w:b/>
-          <w:bCs/>
-          <w:sz w:val="24"/>
-          <w:szCs w:val="24"/>
-          <w:lang w:val="en-US"/>
-        </w:rPr>
-      </w:pPr>
-      <w:r>
-        <w:rPr>
-          <w:rFonts w:ascii="David" w:hAnsi="David" w:cs="David"/>
-          <w:b/>
-          <w:bCs/>
+          <w:rFonts w:cstheme="minorHAnsi"/>
+          <w:sz w:val="24"/>
+          <w:szCs w:val="24"/>
+          <w:lang w:val="en-US"/>
+        </w:rPr>
+      </w:pPr>
+      <w:r>
+        <w:rPr>
+          <w:rFonts w:cstheme="minorHAnsi"/>
           <w:sz w:val="24"/>
           <w:szCs w:val="24"/>
           <w:lang w:val="en-US"/>
@@ -1301,19 +1054,15 @@
     <w:p>
       <w:pPr>
         <w:rPr>
-          <w:rFonts w:ascii="David" w:hAnsi="David" w:cs="David"/>
-          <w:b/>
-          <w:bCs/>
-          <w:sz w:val="24"/>
-          <w:szCs w:val="24"/>
-          <w:lang w:val="en-US"/>
-        </w:rPr>
-      </w:pPr>
-      <w:r>
-        <w:rPr>
-          <w:rFonts w:ascii="David" w:hAnsi="David" w:cs="David" w:hint="cs"/>
-          <w:b/>
-          <w:bCs/>
+          <w:rFonts w:cstheme="minorHAnsi"/>
+          <w:sz w:val="24"/>
+          <w:szCs w:val="24"/>
+          <w:lang w:val="en-US"/>
+        </w:rPr>
+      </w:pPr>
+      <w:r>
+        <w:rPr>
+          <w:rFonts w:cstheme="minorHAnsi"/>
           <w:noProof/>
           <w:sz w:val="24"/>
           <w:szCs w:val="24"/>
@@ -1372,9 +1121,7 @@
     <w:p>
       <w:pPr>
         <w:rPr>
-          <w:rFonts w:ascii="David" w:hAnsi="David" w:cs="David"/>
-          <w:b/>
-          <w:bCs/>
+          <w:rFonts w:cstheme="minorHAnsi"/>
           <w:sz w:val="24"/>
           <w:szCs w:val="24"/>
           <w:u w:val="single"/>
@@ -1383,9 +1130,7 @@
       </w:pPr>
       <w:r>
         <w:rPr>
-          <w:rFonts w:ascii="David" w:hAnsi="David" w:cs="David"/>
-          <w:b/>
-          <w:bCs/>
+          <w:rFonts w:cstheme="minorHAnsi"/>
           <w:sz w:val="24"/>
           <w:szCs w:val="24"/>
           <w:u w:val="single"/>
@@ -1395,9 +1140,7 @@
       </w:r>
       <w:r>
         <w:rPr>
-          <w:rFonts w:ascii="David" w:hAnsi="David" w:cs="David"/>
-          <w:b/>
-          <w:bCs/>
+          <w:rFonts w:cstheme="minorHAnsi"/>
           <w:sz w:val="24"/>
           <w:szCs w:val="24"/>
           <w:lang w:val="en-US"/>
@@ -1406,9 +1149,7 @@
       </w:r>
       <w:r>
         <w:rPr>
-          <w:rFonts w:ascii="David" w:hAnsi="David" w:cs="David"/>
-          <w:b/>
-          <w:bCs/>
+          <w:rFonts w:cstheme="minorHAnsi"/>
           <w:sz w:val="24"/>
           <w:szCs w:val="24"/>
           <w:lang w:val="en-US"/>
@@ -1419,19 +1160,15 @@
     <w:p>
       <w:pPr>
         <w:rPr>
-          <w:rFonts w:ascii="David" w:hAnsi="David" w:cs="David"/>
-          <w:b/>
-          <w:bCs/>
-          <w:sz w:val="24"/>
-          <w:szCs w:val="24"/>
-          <w:lang w:val="en-US"/>
-        </w:rPr>
-      </w:pPr>
-      <w:r>
-        <w:rPr>
-          <w:rFonts w:ascii="David" w:hAnsi="David" w:cs="David"/>
-          <w:b/>
-          <w:bCs/>
+          <w:rFonts w:cstheme="minorHAnsi"/>
+          <w:sz w:val="24"/>
+          <w:szCs w:val="24"/>
+          <w:lang w:val="en-US"/>
+        </w:rPr>
+      </w:pPr>
+      <w:r>
+        <w:rPr>
+          <w:rFonts w:cstheme="minorHAnsi"/>
           <w:sz w:val="24"/>
           <w:szCs w:val="24"/>
           <w:lang w:val="en-US"/>
@@ -1442,19 +1179,15 @@
     <w:p>
       <w:pPr>
         <w:rPr>
-          <w:rFonts w:ascii="David" w:hAnsi="David" w:cs="David"/>
-          <w:b/>
-          <w:bCs/>
-          <w:sz w:val="24"/>
-          <w:szCs w:val="24"/>
-          <w:lang w:val="en-US"/>
-        </w:rPr>
-      </w:pPr>
-      <w:r>
-        <w:rPr>
-          <w:rFonts w:ascii="David" w:hAnsi="David" w:cs="David"/>
-          <w:b/>
-          <w:bCs/>
+          <w:rFonts w:cstheme="minorHAnsi"/>
+          <w:sz w:val="24"/>
+          <w:szCs w:val="24"/>
+          <w:lang w:val="en-US"/>
+        </w:rPr>
+      </w:pPr>
+      <w:r>
+        <w:rPr>
+          <w:rFonts w:cstheme="minorHAnsi"/>
           <w:sz w:val="24"/>
           <w:szCs w:val="24"/>
           <w:lang w:val="en-US"/>
@@ -1465,19 +1198,15 @@
     <w:p>
       <w:pPr>
         <w:rPr>
-          <w:rFonts w:ascii="David" w:hAnsi="David" w:cs="David"/>
-          <w:b/>
-          <w:bCs/>
-          <w:sz w:val="24"/>
-          <w:szCs w:val="24"/>
-          <w:lang w:val="en-US"/>
-        </w:rPr>
-      </w:pPr>
-      <w:r>
-        <w:rPr>
-          <w:rFonts w:ascii="David" w:hAnsi="David" w:cs="David"/>
-          <w:b/>
-          <w:bCs/>
+          <w:rFonts w:cstheme="minorHAnsi"/>
+          <w:sz w:val="24"/>
+          <w:szCs w:val="24"/>
+          <w:lang w:val="en-US"/>
+        </w:rPr>
+      </w:pPr>
+      <w:r>
+        <w:rPr>
+          <w:rFonts w:cstheme="minorHAnsi"/>
           <w:sz w:val="24"/>
           <w:szCs w:val="24"/>
           <w:u w:val="single"/>
@@ -1487,9 +1216,7 @@
       </w:r>
       <w:r>
         <w:rPr>
-          <w:rFonts w:ascii="David" w:hAnsi="David" w:cs="David"/>
-          <w:b/>
-          <w:bCs/>
+          <w:rFonts w:cstheme="minorHAnsi"/>
           <w:sz w:val="24"/>
           <w:szCs w:val="24"/>
           <w:lang w:val="en-US"/>
@@ -1498,9 +1225,7 @@
       </w:r>
       <w:r>
         <w:rPr>
-          <w:rFonts w:ascii="David" w:hAnsi="David" w:cs="David"/>
-          <w:b/>
-          <w:bCs/>
+          <w:rFonts w:cstheme="minorHAnsi"/>
           <w:sz w:val="24"/>
           <w:szCs w:val="24"/>
           <w:lang w:val="en-US"/>
@@ -1509,9 +1234,7 @@
       </w:r>
       <w:r>
         <w:rPr>
-          <w:rFonts w:ascii="David" w:hAnsi="David" w:cs="David"/>
-          <w:b/>
-          <w:bCs/>
+          <w:rFonts w:cstheme="minorHAnsi"/>
           <w:sz w:val="24"/>
           <w:szCs w:val="24"/>
           <w:lang w:val="en-US"/>
@@ -1520,9 +1243,7 @@
       </w:r>
       <w:r>
         <w:rPr>
-          <w:rFonts w:ascii="David" w:hAnsi="David" w:cs="David"/>
-          <w:b/>
-          <w:bCs/>
+          <w:rFonts w:cstheme="minorHAnsi"/>
           <w:sz w:val="24"/>
           <w:szCs w:val="24"/>
           <w:lang w:val="en-US"/>
@@ -1531,9 +1252,7 @@
       </w:r>
       <w:r>
         <w:rPr>
-          <w:rFonts w:ascii="David" w:hAnsi="David" w:cs="David"/>
-          <w:b/>
-          <w:bCs/>
+          <w:rFonts w:cstheme="minorHAnsi"/>
           <w:sz w:val="24"/>
           <w:szCs w:val="24"/>
           <w:lang w:val="en-US"/>
@@ -1542,9 +1261,7 @@
       </w:r>
       <w:r>
         <w:rPr>
-          <w:rFonts w:ascii="David" w:hAnsi="David" w:cs="David"/>
-          <w:b/>
-          <w:bCs/>
+          <w:rFonts w:cstheme="minorHAnsi"/>
           <w:sz w:val="24"/>
           <w:szCs w:val="24"/>
           <w:lang w:val="en-US"/>
@@ -1553,9 +1270,7 @@
       </w:r>
       <w:r>
         <w:rPr>
-          <w:rFonts w:ascii="David" w:hAnsi="David" w:cs="David"/>
-          <w:b/>
-          <w:bCs/>
+          <w:rFonts w:cstheme="minorHAnsi"/>
           <w:sz w:val="24"/>
           <w:szCs w:val="24"/>
           <w:lang w:val="en-US"/>
@@ -1564,9 +1279,7 @@
       </w:r>
       <w:r>
         <w:rPr>
-          <w:rFonts w:ascii="David" w:hAnsi="David" w:cs="David"/>
-          <w:b/>
-          <w:bCs/>
+          <w:rFonts w:cstheme="minorHAnsi"/>
           <w:sz w:val="24"/>
           <w:szCs w:val="24"/>
           <w:lang w:val="en-US"/>
@@ -1577,19 +1290,15 @@
     <w:p>
       <w:pPr>
         <w:rPr>
-          <w:rFonts w:ascii="David" w:hAnsi="David" w:cs="David"/>
-          <w:b/>
-          <w:bCs/>
-          <w:sz w:val="24"/>
-          <w:szCs w:val="24"/>
-          <w:lang w:val="en-US"/>
-        </w:rPr>
-      </w:pPr>
-      <w:r>
-        <w:rPr>
-          <w:rFonts w:ascii="David" w:hAnsi="David" w:cs="David"/>
-          <w:b/>
-          <w:bCs/>
+          <w:rFonts w:cstheme="minorHAnsi"/>
+          <w:sz w:val="24"/>
+          <w:szCs w:val="24"/>
+          <w:lang w:val="en-US"/>
+        </w:rPr>
+      </w:pPr>
+      <w:r>
+        <w:rPr>
+          <w:rFonts w:cstheme="minorHAnsi"/>
           <w:sz w:val="24"/>
           <w:szCs w:val="24"/>
           <w:lang w:val="en-US"/>
@@ -1600,9 +1309,7 @@
     <w:p>
       <w:pPr>
         <w:rPr>
-          <w:rFonts w:ascii="David" w:hAnsi="David" w:cs="David" w:hint="cs"/>
-          <w:b/>
-          <w:bCs/>
+          <w:rFonts w:cstheme="minorHAnsi"/>
           <w:sz w:val="24"/>
           <w:szCs w:val="24"/>
           <w:u w:val="single"/>
@@ -1614,9 +1321,7 @@
     <w:p>
       <w:pPr>
         <w:rPr>
-          <w:rFonts w:ascii="David" w:hAnsi="David" w:cs="David"/>
-          <w:b/>
-          <w:bCs/>
+          <w:rFonts w:cstheme="minorHAnsi"/>
           <w:noProof/>
           <w:sz w:val="24"/>
           <w:szCs w:val="24"/>
@@ -1625,35 +1330,28 @@
       </w:pPr>
       <w:r>
         <w:rPr>
-          <w:rFonts w:ascii="David" w:hAnsi="David" w:cs="David"/>
-          <w:b/>
-          <w:bCs/>
+          <w:rFonts w:cstheme="minorHAnsi"/>
           <w:noProof/>
           <w:sz w:val="24"/>
           <w:szCs w:val="24"/>
           <w:lang w:val="en-US"/>
         </w:rPr>
-        <w:lastRenderedPageBreak/>
         <w:t>Before choosing coalition we get variance like this:</w:t>
       </w:r>
     </w:p>
     <w:p>
       <w:pPr>
-        <w:jc w:val="center"/>
-        <w:rPr>
-          <w:rFonts w:ascii="David" w:hAnsi="David" w:cs="David"/>
-          <w:b/>
-          <w:bCs/>
-          <w:sz w:val="24"/>
-          <w:szCs w:val="24"/>
-          <w:lang w:val="en-US"/>
-        </w:rPr>
-      </w:pPr>
-      <w:r>
-        <w:rPr>
-          <w:rFonts w:ascii="David" w:hAnsi="David" w:cs="David"/>
-          <w:b/>
-          <w:bCs/>
+        <w:rPr>
+          <w:rFonts w:cstheme="minorHAnsi"/>
+          <w:sz w:val="24"/>
+          <w:szCs w:val="24"/>
+          <w:lang w:val="en-US"/>
+        </w:rPr>
+      </w:pPr>
+      <w:r>
+        <w:rPr>
+          <w:rFonts w:cstheme="minorHAnsi"/>
+          <w:noProof/>
           <w:sz w:val="24"/>
           <w:szCs w:val="24"/>
           <w:lang w:val="en-US"/>
@@ -1698,43 +1396,35 @@
     <w:p>
       <w:pPr>
         <w:rPr>
-          <w:rFonts w:ascii="David" w:hAnsi="David" w:cs="David"/>
-          <w:b/>
-          <w:bCs/>
-          <w:sz w:val="24"/>
-          <w:szCs w:val="24"/>
-          <w:lang w:val="en-US"/>
-        </w:rPr>
-      </w:pPr>
-    </w:p>
-    <w:p>
-      <w:pPr>
-        <w:rPr>
-          <w:rFonts w:ascii="David" w:hAnsi="David" w:cs="David"/>
-          <w:b/>
-          <w:bCs/>
-          <w:sz w:val="24"/>
-          <w:szCs w:val="24"/>
-          <w:lang w:val="en-US"/>
-        </w:rPr>
-      </w:pPr>
-    </w:p>
-    <w:p>
-      <w:pPr>
-        <w:rPr>
-          <w:rFonts w:ascii="David" w:hAnsi="David" w:cs="David"/>
-          <w:b/>
-          <w:bCs/>
-          <w:sz w:val="24"/>
-          <w:szCs w:val="24"/>
-          <w:lang w:val="en-US"/>
-        </w:rPr>
-      </w:pPr>
-      <w:r>
-        <w:rPr>
-          <w:rFonts w:ascii="David" w:hAnsi="David" w:cs="David"/>
-          <w:b/>
-          <w:bCs/>
+          <w:rFonts w:cstheme="minorHAnsi"/>
+          <w:sz w:val="24"/>
+          <w:szCs w:val="24"/>
+          <w:lang w:val="en-US"/>
+        </w:rPr>
+      </w:pPr>
+    </w:p>
+    <w:p>
+      <w:pPr>
+        <w:rPr>
+          <w:rFonts w:cstheme="minorHAnsi"/>
+          <w:sz w:val="24"/>
+          <w:szCs w:val="24"/>
+          <w:lang w:val="en-US"/>
+        </w:rPr>
+      </w:pPr>
+    </w:p>
+    <w:p>
+      <w:pPr>
+        <w:rPr>
+          <w:rFonts w:cstheme="minorHAnsi"/>
+          <w:sz w:val="24"/>
+          <w:szCs w:val="24"/>
+          <w:lang w:val="en-US"/>
+        </w:rPr>
+      </w:pPr>
+      <w:r>
+        <w:rPr>
+          <w:rFonts w:cstheme="minorHAnsi"/>
           <w:sz w:val="24"/>
           <w:szCs w:val="24"/>
           <w:lang w:val="en-US"/>
@@ -1744,21 +1434,17 @@
     </w:p>
     <w:p>
       <w:pPr>
-        <w:jc w:val="center"/>
-        <w:rPr>
-          <w:rFonts w:ascii="David" w:hAnsi="David" w:cs="David"/>
-          <w:b/>
-          <w:bCs/>
-          <w:sz w:val="24"/>
-          <w:szCs w:val="24"/>
-          <w:lang w:val="en-US"/>
-        </w:rPr>
-      </w:pPr>
-      <w:r>
-        <w:rPr>
-          <w:rFonts w:ascii="David" w:hAnsi="David" w:cs="David"/>
-          <w:b/>
-          <w:bCs/>
+        <w:rPr>
+          <w:rFonts w:cstheme="minorHAnsi"/>
+          <w:sz w:val="24"/>
+          <w:szCs w:val="24"/>
+          <w:lang w:val="en-US"/>
+        </w:rPr>
+      </w:pPr>
+      <w:r>
+        <w:rPr>
+          <w:rFonts w:cstheme="minorHAnsi"/>
+          <w:noProof/>
           <w:sz w:val="24"/>
           <w:szCs w:val="24"/>
           <w:lang w:val="en-US"/>
@@ -1803,318 +1489,234 @@
     <w:p>
       <w:pPr>
         <w:rPr>
-          <w:rFonts w:ascii="David" w:hAnsi="David" w:cs="David"/>
+          <w:rFonts w:cstheme="minorHAnsi"/>
+          <w:sz w:val="24"/>
+          <w:szCs w:val="24"/>
+          <w:lang w:val="en-US"/>
+        </w:rPr>
+      </w:pPr>
+      <w:r>
+        <w:rPr>
+          <w:rFonts w:cstheme="minorHAnsi"/>
+          <w:sz w:val="24"/>
+          <w:szCs w:val="24"/>
+          <w:lang w:val="en-US"/>
+        </w:rPr>
+        <w:t>We can see from the graphs that the variance is smaller, hence the coalition is more homogeneous.</w:t>
+      </w:r>
+    </w:p>
+    <w:p>
+      <w:pPr>
+        <w:rPr>
+          <w:rFonts w:cstheme="minorHAnsi"/>
+          <w:sz w:val="24"/>
+          <w:szCs w:val="24"/>
+          <w:lang w:val="en-US"/>
+        </w:rPr>
+      </w:pPr>
+    </w:p>
+    <w:p>
+      <w:pPr>
+        <w:rPr>
+          <w:rFonts w:cstheme="minorHAnsi"/>
+          <w:sz w:val="24"/>
+          <w:szCs w:val="24"/>
+          <w:lang w:val="en-US"/>
+        </w:rPr>
+      </w:pPr>
+    </w:p>
+    <w:p>
+      <w:pPr>
+        <w:rPr>
+          <w:rFonts w:cstheme="minorHAnsi"/>
+          <w:sz w:val="24"/>
+          <w:szCs w:val="24"/>
+          <w:lang w:val="en-US"/>
+        </w:rPr>
+      </w:pPr>
+    </w:p>
+    <w:p>
+      <w:pPr>
+        <w:rPr>
+          <w:rFonts w:cstheme="minorHAnsi"/>
+          <w:sz w:val="24"/>
+          <w:szCs w:val="24"/>
+          <w:lang w:val="en-US"/>
+        </w:rPr>
+      </w:pPr>
+    </w:p>
+    <w:p>
+      <w:pPr>
+        <w:rPr>
+          <w:rFonts w:cstheme="minorHAnsi"/>
+          <w:sz w:val="24"/>
+          <w:szCs w:val="24"/>
+          <w:lang w:val="en-US"/>
+        </w:rPr>
+      </w:pPr>
+    </w:p>
+    <w:p>
+      <w:pPr>
+        <w:rPr>
+          <w:rFonts w:cstheme="minorHAnsi"/>
+          <w:sz w:val="24"/>
+          <w:szCs w:val="24"/>
+          <w:lang w:val="en-US"/>
+        </w:rPr>
+      </w:pPr>
+    </w:p>
+    <w:p>
+      <w:pPr>
+        <w:rPr>
+          <w:rFonts w:cstheme="minorHAnsi"/>
+          <w:sz w:val="24"/>
+          <w:szCs w:val="24"/>
+          <w:lang w:val="en-US"/>
+        </w:rPr>
+      </w:pPr>
+    </w:p>
+    <w:p>
+      <w:pPr>
+        <w:rPr>
+          <w:rFonts w:cstheme="minorHAnsi"/>
+          <w:sz w:val="24"/>
+          <w:szCs w:val="24"/>
+          <w:lang w:val="en-US"/>
+        </w:rPr>
+      </w:pPr>
+    </w:p>
+    <w:p>
+      <w:pPr>
+        <w:rPr>
+          <w:rFonts w:cstheme="minorHAnsi"/>
+          <w:sz w:val="24"/>
+          <w:szCs w:val="24"/>
+          <w:lang w:val="en-US"/>
+        </w:rPr>
+      </w:pPr>
+    </w:p>
+    <w:p>
+      <w:pPr>
+        <w:rPr>
+          <w:rFonts w:cstheme="minorHAnsi"/>
+          <w:sz w:val="24"/>
+          <w:szCs w:val="24"/>
+          <w:lang w:val="en-US"/>
+        </w:rPr>
+      </w:pPr>
+    </w:p>
+    <w:p>
+      <w:pPr>
+        <w:rPr>
+          <w:rFonts w:cstheme="minorHAnsi"/>
+          <w:sz w:val="24"/>
+          <w:szCs w:val="24"/>
+          <w:rtl/>
+          <w:lang w:val="en-US"/>
+        </w:rPr>
+      </w:pPr>
+    </w:p>
+    <w:p>
+      <w:pPr>
+        <w:rPr>
+          <w:rFonts w:cstheme="minorHAnsi"/>
           <w:b/>
           <w:bCs/>
-          <w:sz w:val="24"/>
-          <w:szCs w:val="24"/>
-          <w:lang w:val="en-US"/>
-        </w:rPr>
-      </w:pPr>
-      <w:r>
-        <w:rPr>
-          <w:rFonts w:ascii="David" w:hAnsi="David" w:cs="David"/>
+          <w:i/>
+          <w:iCs/>
+          <w:sz w:val="28"/>
+          <w:szCs w:val="28"/>
+          <w:lang w:val="en-US"/>
+        </w:rPr>
+      </w:pPr>
+      <w:r>
+        <w:rPr>
+          <w:rFonts w:cstheme="minorHAnsi"/>
           <w:b/>
           <w:bCs/>
-          <w:sz w:val="24"/>
-          <w:szCs w:val="24"/>
-          <w:lang w:val="en-US"/>
-        </w:rPr>
-        <w:t>We can see from the graphs that the variance is smaller, hence the coalition is more homogeneous.</w:t>
-      </w:r>
-    </w:p>
-    <w:p>
-      <w:pPr>
-        <w:rPr>
-          <w:rFonts w:ascii="David" w:hAnsi="David" w:cs="David"/>
+          <w:i/>
+          <w:iCs/>
+          <w:sz w:val="28"/>
+          <w:szCs w:val="28"/>
+          <w:lang w:val="en-US"/>
+        </w:rPr>
+        <w:t>S</w:t>
+      </w:r>
+      <w:r>
+        <w:rPr>
+          <w:rFonts w:cstheme="minorHAnsi"/>
           <w:b/>
           <w:bCs/>
-          <w:sz w:val="24"/>
-          <w:szCs w:val="24"/>
-          <w:lang w:val="en-US"/>
-        </w:rPr>
-      </w:pPr>
-    </w:p>
-    <w:p>
-      <w:pPr>
-        <w:rPr>
-          <w:rFonts w:ascii="David" w:hAnsi="David" w:cs="David"/>
+          <w:i/>
+          <w:iCs/>
+          <w:sz w:val="28"/>
+          <w:szCs w:val="28"/>
+        </w:rPr>
+        <w:t xml:space="preserve">table </w:t>
+      </w:r>
+      <w:r>
+        <w:rPr>
+          <w:rFonts w:cstheme="minorHAnsi"/>
           <w:b/>
           <w:bCs/>
-          <w:sz w:val="24"/>
-          <w:szCs w:val="24"/>
-          <w:lang w:val="en-US"/>
-        </w:rPr>
-      </w:pPr>
-    </w:p>
-    <w:p>
-      <w:pPr>
-        <w:rPr>
-          <w:rFonts w:ascii="David" w:hAnsi="David" w:cs="David"/>
+          <w:i/>
+          <w:iCs/>
+          <w:sz w:val="28"/>
+          <w:szCs w:val="28"/>
+          <w:lang w:val="en-US"/>
+        </w:rPr>
+        <w:t>C</w:t>
+      </w:r>
+      <w:r>
+        <w:rPr>
+          <w:rFonts w:cstheme="minorHAnsi"/>
           <w:b/>
           <w:bCs/>
-          <w:sz w:val="24"/>
-          <w:szCs w:val="24"/>
-          <w:lang w:val="en-US"/>
-        </w:rPr>
-      </w:pPr>
-    </w:p>
-    <w:p>
-      <w:pPr>
-        <w:rPr>
-          <w:rFonts w:ascii="David" w:hAnsi="David" w:cs="David"/>
+          <w:i/>
+          <w:iCs/>
+          <w:sz w:val="28"/>
+          <w:szCs w:val="28"/>
+        </w:rPr>
+        <w:t>oalition</w:t>
+      </w:r>
+      <w:r>
+        <w:rPr>
+          <w:rFonts w:cstheme="minorHAnsi"/>
           <w:b/>
           <w:bCs/>
-          <w:sz w:val="24"/>
-          <w:szCs w:val="24"/>
-          <w:lang w:val="en-US"/>
-        </w:rPr>
-      </w:pPr>
-    </w:p>
-    <w:p>
-      <w:pPr>
-        <w:rPr>
-          <w:rFonts w:ascii="David" w:hAnsi="David" w:cs="David"/>
-          <w:b/>
-          <w:bCs/>
-          <w:sz w:val="24"/>
-          <w:szCs w:val="24"/>
-          <w:lang w:val="en-US"/>
-        </w:rPr>
-      </w:pPr>
-    </w:p>
-    <w:p>
-      <w:pPr>
-        <w:rPr>
-          <w:rFonts w:ascii="David" w:hAnsi="David" w:cs="David"/>
-          <w:b/>
-          <w:bCs/>
-          <w:sz w:val="24"/>
-          <w:szCs w:val="24"/>
-          <w:lang w:val="en-US"/>
-        </w:rPr>
-      </w:pPr>
-    </w:p>
-    <w:p>
-      <w:pPr>
-        <w:rPr>
-          <w:rFonts w:ascii="David" w:hAnsi="David" w:cs="David"/>
-          <w:b/>
-          <w:bCs/>
-          <w:sz w:val="24"/>
-          <w:szCs w:val="24"/>
-          <w:lang w:val="en-US"/>
-        </w:rPr>
-      </w:pPr>
-    </w:p>
-    <w:p>
-      <w:pPr>
-        <w:rPr>
-          <w:rFonts w:ascii="David" w:hAnsi="David" w:cs="David"/>
-          <w:b/>
-          <w:bCs/>
-          <w:sz w:val="24"/>
-          <w:szCs w:val="24"/>
-          <w:lang w:val="en-US"/>
-        </w:rPr>
-      </w:pPr>
-    </w:p>
-    <w:p>
-      <w:pPr>
-        <w:rPr>
-          <w:rFonts w:ascii="David" w:hAnsi="David" w:cs="David"/>
-          <w:b/>
-          <w:bCs/>
-          <w:sz w:val="24"/>
-          <w:szCs w:val="24"/>
-          <w:lang w:val="en-US"/>
-        </w:rPr>
-      </w:pPr>
-    </w:p>
-    <w:p>
-      <w:pPr>
-        <w:rPr>
-          <w:rFonts w:ascii="David" w:hAnsi="David" w:cs="David"/>
-          <w:b/>
-          <w:bCs/>
-          <w:sz w:val="24"/>
-          <w:szCs w:val="24"/>
-          <w:lang w:val="en-US"/>
-        </w:rPr>
-      </w:pPr>
-    </w:p>
-    <w:p>
-      <w:pPr>
-        <w:rPr>
-          <w:rFonts w:ascii="David" w:hAnsi="David" w:cs="David" w:hint="cs"/>
-          <w:b/>
-          <w:bCs/>
-          <w:sz w:val="24"/>
-          <w:szCs w:val="24"/>
-          <w:rtl/>
-          <w:lang w:val="en-US"/>
-        </w:rPr>
-      </w:pPr>
-    </w:p>
-    <w:p>
-      <w:pPr>
-        <w:jc w:val="center"/>
-        <w:rPr>
-          <w:rFonts w:ascii="David" w:hAnsi="David" w:cs="David"/>
-          <w:b/>
-          <w:bCs/>
-          <w:color w:val="FF0000"/>
+          <w:i/>
+          <w:iCs/>
           <w:sz w:val="28"/>
           <w:szCs w:val="28"/>
-          <w:u w:val="single"/>
-          <w:lang w:val="en-US"/>
-        </w:rPr>
-      </w:pPr>
-      <w:r>
-        <w:rPr>
-          <w:rFonts w:ascii="David" w:hAnsi="David" w:cs="David"/>
-          <w:b/>
-          <w:bCs/>
-          <w:color w:val="FF0000"/>
-          <w:sz w:val="28"/>
-          <w:szCs w:val="28"/>
-          <w:u w:val="single"/>
-          <w:lang w:val="en-US"/>
-        </w:rPr>
-        <w:lastRenderedPageBreak/>
-        <w:t>S</w:t>
-      </w:r>
-      <w:r>
-        <w:rPr>
-          <w:rFonts w:ascii="David" w:hAnsi="David" w:cs="David"/>
-          <w:b/>
-          <w:bCs/>
-          <w:color w:val="FF0000"/>
-          <w:sz w:val="28"/>
-          <w:szCs w:val="28"/>
-          <w:u w:val="single"/>
-        </w:rPr>
-        <w:t xml:space="preserve">table </w:t>
-      </w:r>
-      <w:r>
-        <w:rPr>
-          <w:rFonts w:ascii="David" w:hAnsi="David" w:cs="David"/>
-          <w:b/>
-          <w:bCs/>
-          <w:color w:val="FF0000"/>
-          <w:sz w:val="28"/>
-          <w:szCs w:val="28"/>
-          <w:u w:val="single"/>
-          <w:lang w:val="en-US"/>
-        </w:rPr>
-        <w:t>C</w:t>
-      </w:r>
-      <w:proofErr w:type="spellStart"/>
-      <w:r>
-        <w:rPr>
-          <w:rFonts w:ascii="David" w:hAnsi="David" w:cs="David"/>
-          <w:b/>
-          <w:bCs/>
-          <w:color w:val="FF0000"/>
-          <w:sz w:val="28"/>
-          <w:szCs w:val="28"/>
-          <w:u w:val="single"/>
-        </w:rPr>
-        <w:t>oalition</w:t>
-      </w:r>
-      <w:proofErr w:type="spellEnd"/>
-      <w:r>
-        <w:rPr>
-          <w:rFonts w:ascii="David" w:hAnsi="David" w:cs="David"/>
-          <w:b/>
-          <w:bCs/>
-          <w:color w:val="FF0000"/>
-          <w:sz w:val="28"/>
-          <w:szCs w:val="28"/>
-          <w:u w:val="single"/>
-          <w:lang w:val="en-US"/>
-        </w:rPr>
-        <w:t xml:space="preserve"> using </w:t>
-      </w:r>
-      <w:r>
-        <w:rPr>
-          <w:rFonts w:ascii="David" w:hAnsi="David" w:cs="David"/>
-          <w:b/>
-          <w:bCs/>
-          <w:color w:val="FF0000"/>
-          <w:sz w:val="28"/>
-          <w:szCs w:val="28"/>
-          <w:u w:val="single"/>
-          <w:lang w:val="en-US"/>
-        </w:rPr>
-        <w:t>Generative Model</w:t>
-      </w:r>
-      <w:r>
-        <w:rPr>
-          <w:rFonts w:ascii="David" w:hAnsi="David" w:cs="David"/>
-          <w:b/>
-          <w:bCs/>
-          <w:color w:val="FF0000"/>
-          <w:sz w:val="28"/>
-          <w:szCs w:val="28"/>
-          <w:u w:val="single"/>
-          <w:lang w:val="en-US"/>
-        </w:rPr>
-        <w:t>:</w:t>
-      </w:r>
-    </w:p>
-    <w:p>
-      <w:pPr>
-        <w:rPr>
-          <w:rFonts w:ascii="David" w:hAnsi="David" w:cs="David"/>
-          <w:b/>
-          <w:bCs/>
-          <w:sz w:val="24"/>
-          <w:szCs w:val="24"/>
-          <w:u w:val="single"/>
-          <w:lang w:val="en-US"/>
-        </w:rPr>
-      </w:pPr>
-      <w:r>
-        <w:rPr>
-          <w:rFonts w:ascii="David" w:hAnsi="David" w:cs="David"/>
-          <w:b/>
-          <w:bCs/>
-          <w:sz w:val="24"/>
-          <w:szCs w:val="24"/>
-          <w:u w:val="single"/>
-          <w:lang w:val="en-US"/>
-        </w:rPr>
-        <w:t>Gaussian mixture:</w:t>
-      </w:r>
-    </w:p>
-    <w:p>
-      <w:pPr>
-        <w:rPr>
-          <w:rFonts w:ascii="David" w:hAnsi="David" w:cs="David"/>
-          <w:b/>
-          <w:bCs/>
-          <w:sz w:val="24"/>
-          <w:szCs w:val="24"/>
-          <w:lang w:val="en-US"/>
-        </w:rPr>
-      </w:pPr>
-    </w:p>
-    <w:p>
-      <w:pPr>
-        <w:rPr>
-          <w:rFonts w:ascii="David" w:hAnsi="David" w:cs="David"/>
-          <w:b/>
-          <w:bCs/>
-          <w:sz w:val="24"/>
-          <w:szCs w:val="24"/>
-          <w:lang w:val="en-US"/>
-        </w:rPr>
-      </w:pPr>
-    </w:p>
-    <w:p>
-      <w:pPr>
-        <w:rPr>
+          <w:lang w:val="en-US"/>
+        </w:rPr>
+        <w:t xml:space="preserve"> using Generative Model:</w:t>
+      </w:r>
+    </w:p>
+    <w:p>
+      <w:pPr>
+        <w:rPr>
+          <w:rFonts w:cstheme="minorHAnsi"/>
+          <w:sz w:val="24"/>
+          <w:szCs w:val="24"/>
+          <w:lang w:val="en-US"/>
+        </w:rPr>
+      </w:pPr>
+    </w:p>
+    <w:p>
+      <w:pPr>
+        <w:rPr>
+          <w:rFonts w:cstheme="minorHAnsi"/>
+          <w:sz w:val="24"/>
+          <w:szCs w:val="24"/>
+          <w:lang w:val="en-US"/>
+        </w:rPr>
+      </w:pPr>
+    </w:p>
+    <w:p>
+      <w:pPr>
+        <w:rPr>
+          <w:rFonts w:cstheme="minorHAnsi"/>
           <w:rtl/>
           <w:lang w:val="en-US"/>
         </w:rPr>
@@ -2185,7 +1787,7 @@
 <w:hdr xmlns:wpc="http://schemas.microsoft.com/office/word/2010/wordprocessingCanvas" xmlns:cx="http://schemas.microsoft.com/office/drawing/2014/chartex" xmlns:cx1="http://schemas.microsoft.com/office/drawing/2015/9/8/chartex" xmlns:cx2="http://schemas.microsoft.com/office/drawing/2015/10/21/chartex" xmlns:cx3="http://schemas.microsoft.com/office/drawing/2016/5/9/chartex" xmlns:cx4="http://schemas.microsoft.com/office/drawing/2016/5/10/chartex" xmlns:cx5="http://schemas.microsoft.com/office/drawing/2016/5/11/chartex" xmlns:cx6="http://schemas.microsoft.com/office/drawing/2016/5/12/chartex" xmlns:cx7="http://schemas.microsoft.com/office/drawing/2016/5/13/chartex" xmlns:cx8="http://schemas.microsoft.com/office/drawing/2016/5/14/chartex" xmlns:mc="http://schemas.openxmlformats.org/markup-compatibility/2006" xmlns:aink="http://schemas.microsoft.com/office/drawing/2016/ink" xmlns:am3d="http://schemas.microsoft.com/office/drawing/2017/model3d" xmlns:o="urn:schemas-microsoft-com:office:office" xmlns:r="http://schemas.openxmlformats.org/officeDocument/2006/relationships" xmlns:m="http://schemas.openxmlformats.org/officeDocument/2006/math" xmlns:v="urn:schemas-microsoft-com:vml" xmlns:wp14="http://schemas.microsoft.com/office/word/2010/wordprocessingDrawing" xmlns:wp="http://schemas.openxmlformats.org/drawingml/2006/wordprocessingDrawing" xmlns:w10="urn:schemas-microsoft-com:office:word" xmlns:w="http://schemas.openxmlformats.org/wordprocessingml/2006/main" xmlns:w14="http://schemas.microsoft.com/office/word/2010/wordml" xmlns:w15="http://schemas.microsoft.com/office/word/2012/wordml" xmlns:w16cex="http://schemas.microsoft.com/office/word/2018/wordml/cex" xmlns:w16cid="http://schemas.microsoft.com/office/word/2016/wordml/cid" xmlns:w16="http://schemas.microsoft.com/office/word/2018/wordml" xmlns:w16se="http://schemas.microsoft.com/office/word/2015/wordml/symex" xmlns:wpg="http://schemas.microsoft.com/office/word/2010/wordprocessingGroup" xmlns:wpi="http://schemas.microsoft.com/office/word/2010/wordprocessingInk" xmlns:wne="http://schemas.microsoft.com/office/word/2006/wordml" xmlns:wps="http://schemas.microsoft.com/office/word/2010/wordprocessingShape" mc:Ignorable="w14 w15 w16se w16cid w16 w16cex wp14">
   <w:p>
     <w:pPr>
-      <w:pStyle w:val="a3"/>
+      <w:pStyle w:val="Header"/>
     </w:pPr>
     <w:r>
       <w:t>Ilan Coronel</w:t>
@@ -2193,7 +1795,7 @@
   </w:p>
   <w:p>
     <w:pPr>
-      <w:pStyle w:val="a3"/>
+      <w:pStyle w:val="Header"/>
       <w:rPr>
         <w:lang w:val="en-US"/>
       </w:rPr>
@@ -2207,7 +1809,7 @@
   </w:p>
   <w:p>
     <w:pPr>
-      <w:pStyle w:val="a3"/>
+      <w:pStyle w:val="Header"/>
       <w:rPr>
         <w:lang w:val="en-US"/>
       </w:rPr>
@@ -2413,7 +2015,7 @@
         <w:rFonts w:asciiTheme="minorHAnsi" w:eastAsiaTheme="minorHAnsi" w:hAnsiTheme="minorHAnsi" w:cstheme="minorBidi"/>
         <w:sz w:val="22"/>
         <w:szCs w:val="22"/>
-        <w:lang w:val="en-IL" w:eastAsia="en-US" w:bidi="he-IL"/>
+        <w:lang w:eastAsia="en-US" w:bidi="he-IL"/>
       </w:rPr>
     </w:rPrDefault>
     <w:pPrDefault>
@@ -2800,17 +2402,17 @@
     <w:lsdException w:name="Unresolved Mention" w:semiHidden="1" w:unhideWhenUsed="1"/>
     <w:lsdException w:name="Smart Link" w:semiHidden="1" w:unhideWhenUsed="1"/>
   </w:latentStyles>
-  <w:style w:type="paragraph" w:default="1" w:styleId="a">
+  <w:style w:type="paragraph" w:default="1" w:styleId="Normal">
     <w:name w:val="Normal"/>
     <w:qFormat/>
   </w:style>
-  <w:style w:type="character" w:default="1" w:styleId="a0">
+  <w:style w:type="character" w:default="1" w:styleId="DefaultParagraphFont">
     <w:name w:val="Default Paragraph Font"/>
     <w:uiPriority w:val="1"/>
     <w:semiHidden/>
     <w:unhideWhenUsed/>
   </w:style>
-  <w:style w:type="table" w:default="1" w:styleId="a1">
+  <w:style w:type="table" w:default="1" w:styleId="TableNormal">
     <w:name w:val="Normal Table"/>
     <w:uiPriority w:val="99"/>
     <w:semiHidden/>
@@ -2825,16 +2427,16 @@
       </w:tblCellMar>
     </w:tblPr>
   </w:style>
-  <w:style w:type="numbering" w:default="1" w:styleId="a2">
+  <w:style w:type="numbering" w:default="1" w:styleId="NoList">
     <w:name w:val="No List"/>
     <w:uiPriority w:val="99"/>
     <w:semiHidden/>
     <w:unhideWhenUsed/>
   </w:style>
-  <w:style w:type="paragraph" w:styleId="a3">
+  <w:style w:type="paragraph" w:styleId="Header">
     <w:name w:val="header"/>
-    <w:basedOn w:val="a"/>
-    <w:link w:val="a4"/>
+    <w:basedOn w:val="Normal"/>
+    <w:link w:val="HeaderChar"/>
     <w:uiPriority w:val="99"/>
     <w:unhideWhenUsed/>
     <w:rsid w:val="00A4793C"/>
@@ -2846,17 +2448,17 @@
       <w:spacing w:after="0" w:line="240" w:lineRule="auto"/>
     </w:pPr>
   </w:style>
-  <w:style w:type="character" w:customStyle="1" w:styleId="a4">
-    <w:name w:val="כותרת עליונה תו"/>
-    <w:basedOn w:val="a0"/>
-    <w:link w:val="a3"/>
+  <w:style w:type="character" w:customStyle="1" w:styleId="HeaderChar">
+    <w:name w:val="Header Char"/>
+    <w:basedOn w:val="DefaultParagraphFont"/>
+    <w:link w:val="Header"/>
     <w:uiPriority w:val="99"/>
     <w:rsid w:val="00A4793C"/>
   </w:style>
-  <w:style w:type="paragraph" w:styleId="a5">
+  <w:style w:type="paragraph" w:styleId="Footer">
     <w:name w:val="footer"/>
-    <w:basedOn w:val="a"/>
-    <w:link w:val="a6"/>
+    <w:basedOn w:val="Normal"/>
+    <w:link w:val="FooterChar"/>
     <w:uiPriority w:val="99"/>
     <w:unhideWhenUsed/>
     <w:rsid w:val="00A4793C"/>
@@ -2868,10 +2470,10 @@
       <w:spacing w:after="0" w:line="240" w:lineRule="auto"/>
     </w:pPr>
   </w:style>
-  <w:style w:type="character" w:customStyle="1" w:styleId="a6">
-    <w:name w:val="כותרת תחתונה תו"/>
-    <w:basedOn w:val="a0"/>
-    <w:link w:val="a5"/>
+  <w:style w:type="character" w:customStyle="1" w:styleId="FooterChar">
+    <w:name w:val="Footer Char"/>
+    <w:basedOn w:val="DefaultParagraphFont"/>
+    <w:link w:val="Footer"/>
     <w:uiPriority w:val="99"/>
     <w:rsid w:val="00A4793C"/>
   </w:style>
@@ -2891,9 +2493,9 @@
       <w:szCs w:val="24"/>
     </w:rPr>
   </w:style>
-  <w:style w:type="paragraph" w:styleId="a7">
+  <w:style w:type="paragraph" w:styleId="ListParagraph">
     <w:name w:val="List Paragraph"/>
-    <w:basedOn w:val="a"/>
+    <w:basedOn w:val="Normal"/>
     <w:uiPriority w:val="34"/>
     <w:qFormat/>
     <w:rsid w:val="00030E4D"/>

</xml_diff>

<commit_message>
Fixed variance wrongly computed + handle opposition for generative
</commit_message>
<xml_diff>
--- a/report.docx
+++ b/report.docx
@@ -71,46 +71,66 @@
       <w:pPr>
         <w:rPr>
           <w:rFonts w:cstheme="minorHAnsi"/>
-          <w:color w:val="FF0000"/>
+          <w:b/>
+          <w:bCs/>
+          <w:i/>
+          <w:iCs/>
           <w:sz w:val="28"/>
           <w:szCs w:val="28"/>
-          <w:u w:val="single"/>
-        </w:rPr>
-      </w:pPr>
-      <w:r>
-        <w:rPr>
-          <w:rFonts w:cstheme="minorHAnsi"/>
-          <w:color w:val="FF0000"/>
+        </w:rPr>
+      </w:pPr>
+      <w:r>
+        <w:rPr>
+          <w:rFonts w:cstheme="minorHAnsi"/>
+          <w:b/>
+          <w:bCs/>
+          <w:i/>
+          <w:iCs/>
           <w:sz w:val="28"/>
           <w:szCs w:val="28"/>
-          <w:u w:val="single"/>
-        </w:rPr>
-        <w:t>Stable Coalition:</w:t>
-      </w:r>
-    </w:p>
-    <w:p>
-      <w:pPr>
-        <w:rPr>
-          <w:rFonts w:cstheme="minorHAnsi"/>
-          <w:sz w:val="24"/>
-          <w:szCs w:val="24"/>
-        </w:rPr>
-      </w:pPr>
-      <w:r>
-        <w:rPr>
-          <w:rFonts w:cstheme="minorHAnsi"/>
-          <w:sz w:val="24"/>
-          <w:szCs w:val="24"/>
-        </w:rPr>
-        <w:t>F</w:t>
-      </w:r>
-      <w:r>
-        <w:rPr>
-          <w:rFonts w:cstheme="minorHAnsi"/>
-          <w:sz w:val="24"/>
-          <w:szCs w:val="24"/>
-        </w:rPr>
-        <w:t>or built stable coalition, we look on the problem from 2 different side:</w:t>
+        </w:rPr>
+        <w:t xml:space="preserve">Stable </w:t>
+      </w:r>
+      <w:r>
+        <w:rPr>
+          <w:rFonts w:cstheme="minorHAnsi"/>
+          <w:b/>
+          <w:bCs/>
+          <w:i/>
+          <w:iCs/>
+          <w:sz w:val="28"/>
+          <w:szCs w:val="28"/>
+        </w:rPr>
+        <w:t>c</w:t>
+      </w:r>
+      <w:r>
+        <w:rPr>
+          <w:rFonts w:cstheme="minorHAnsi"/>
+          <w:b/>
+          <w:bCs/>
+          <w:i/>
+          <w:iCs/>
+          <w:sz w:val="28"/>
+          <w:szCs w:val="28"/>
+        </w:rPr>
+        <w:t>oalition:</w:t>
+      </w:r>
+    </w:p>
+    <w:p>
+      <w:pPr>
+        <w:rPr>
+          <w:rFonts w:cstheme="minorHAnsi"/>
+          <w:sz w:val="24"/>
+          <w:szCs w:val="24"/>
+        </w:rPr>
+      </w:pPr>
+      <w:r>
+        <w:rPr>
+          <w:rFonts w:cstheme="minorHAnsi"/>
+          <w:sz w:val="24"/>
+          <w:szCs w:val="24"/>
+        </w:rPr>
+        <w:t>There is two ways to build a stable coalition:</w:t>
       </w:r>
     </w:p>
     <w:p>
@@ -141,7 +161,39 @@
           <w:sz w:val="24"/>
           <w:szCs w:val="24"/>
         </w:rPr>
-        <w:t>– split all examples to two different groups</w:t>
+        <w:t xml:space="preserve">– </w:t>
+      </w:r>
+      <w:r>
+        <w:rPr>
+          <w:rFonts w:cstheme="minorHAnsi"/>
+          <w:sz w:val="24"/>
+          <w:szCs w:val="24"/>
+        </w:rPr>
+        <w:t>S</w:t>
+      </w:r>
+      <w:r>
+        <w:rPr>
+          <w:rFonts w:cstheme="minorHAnsi"/>
+          <w:sz w:val="24"/>
+          <w:szCs w:val="24"/>
+        </w:rPr>
+        <w:t xml:space="preserve">plit </w:t>
+      </w:r>
+      <w:r>
+        <w:rPr>
+          <w:rFonts w:cstheme="minorHAnsi"/>
+          <w:sz w:val="24"/>
+          <w:szCs w:val="24"/>
+        </w:rPr>
+        <w:t>the data in</w:t>
+      </w:r>
+      <w:r>
+        <w:rPr>
+          <w:rFonts w:cstheme="minorHAnsi"/>
+          <w:sz w:val="24"/>
+          <w:szCs w:val="24"/>
+        </w:rPr>
+        <w:t xml:space="preserve"> two different groups</w:t>
       </w:r>
       <w:r>
         <w:rPr>
@@ -158,15 +210,39 @@
           <w:sz w:val="24"/>
           <w:szCs w:val="24"/>
         </w:rPr>
-        <w:t>using a distance function using continuous values</w:t>
-      </w:r>
-      <w:r>
-        <w:rPr>
-          <w:rFonts w:cstheme="minorHAnsi"/>
-          <w:sz w:val="24"/>
-          <w:szCs w:val="24"/>
-        </w:rPr>
-        <w:t>, when in each group has similar examples</w:t>
+        <w:t xml:space="preserve">using a distance function </w:t>
+      </w:r>
+      <w:r>
+        <w:rPr>
+          <w:rFonts w:cstheme="minorHAnsi"/>
+          <w:sz w:val="24"/>
+          <w:szCs w:val="24"/>
+        </w:rPr>
+        <w:t>with</w:t>
+      </w:r>
+      <w:r>
+        <w:rPr>
+          <w:rFonts w:cstheme="minorHAnsi"/>
+          <w:sz w:val="24"/>
+          <w:szCs w:val="24"/>
+        </w:rPr>
+        <w:t xml:space="preserve"> continuous values</w:t>
+      </w:r>
+      <w:r>
+        <w:rPr>
+          <w:rFonts w:cstheme="minorHAnsi"/>
+          <w:sz w:val="24"/>
+          <w:szCs w:val="24"/>
+        </w:rPr>
+        <w:t xml:space="preserve">, when in each group </w:t>
+      </w:r>
+      <w:r>
+        <w:rPr>
+          <w:rFonts w:cstheme="minorHAnsi"/>
+          <w:sz w:val="24"/>
+          <w:szCs w:val="24"/>
+        </w:rPr>
+        <w:t>is homogenous</w:t>
       </w:r>
       <w:r>
         <w:rPr>
@@ -182,23 +258,79 @@
           <w:sz w:val="24"/>
           <w:szCs w:val="24"/>
         </w:rPr>
-        <w:t xml:space="preserve"> the big group is the coalition and the </w:t>
-      </w:r>
-      <w:r>
-        <w:rPr>
-          <w:rFonts w:cstheme="minorHAnsi"/>
-          <w:sz w:val="24"/>
-          <w:szCs w:val="24"/>
-        </w:rPr>
-        <w:t>smaller</w:t>
-      </w:r>
-      <w:r>
-        <w:rPr>
-          <w:rFonts w:cstheme="minorHAnsi"/>
-          <w:sz w:val="24"/>
-          <w:szCs w:val="24"/>
-        </w:rPr>
-        <w:t xml:space="preserve"> group is the opposition.</w:t>
+        <w:t xml:space="preserve"> </w:t>
+      </w:r>
+      <w:r>
+        <w:rPr>
+          <w:rFonts w:cstheme="minorHAnsi"/>
+          <w:sz w:val="24"/>
+          <w:szCs w:val="24"/>
+        </w:rPr>
+        <w:t>T</w:t>
+      </w:r>
+      <w:r>
+        <w:rPr>
+          <w:rFonts w:cstheme="minorHAnsi"/>
+          <w:sz w:val="24"/>
+          <w:szCs w:val="24"/>
+        </w:rPr>
+        <w:t>he big</w:t>
+      </w:r>
+      <w:r>
+        <w:rPr>
+          <w:rFonts w:cstheme="minorHAnsi"/>
+          <w:sz w:val="24"/>
+          <w:szCs w:val="24"/>
+        </w:rPr>
+        <w:t>gest</w:t>
+      </w:r>
+      <w:r>
+        <w:rPr>
+          <w:rFonts w:cstheme="minorHAnsi"/>
+          <w:sz w:val="24"/>
+          <w:szCs w:val="24"/>
+        </w:rPr>
+        <w:t xml:space="preserve"> group is the coalition and the </w:t>
+      </w:r>
+      <w:r>
+        <w:rPr>
+          <w:rFonts w:cstheme="minorHAnsi"/>
+          <w:sz w:val="24"/>
+          <w:szCs w:val="24"/>
+        </w:rPr>
+        <w:t>smalle</w:t>
+      </w:r>
+      <w:r>
+        <w:rPr>
+          <w:rFonts w:cstheme="minorHAnsi"/>
+          <w:sz w:val="24"/>
+          <w:szCs w:val="24"/>
+        </w:rPr>
+        <w:t>st</w:t>
+      </w:r>
+      <w:r>
+        <w:rPr>
+          <w:rFonts w:cstheme="minorHAnsi"/>
+          <w:sz w:val="24"/>
+          <w:szCs w:val="24"/>
+        </w:rPr>
+        <w:t xml:space="preserve"> </w:t>
+      </w:r>
+      <w:r>
+        <w:rPr>
+          <w:rFonts w:cstheme="minorHAnsi"/>
+          <w:sz w:val="24"/>
+          <w:szCs w:val="24"/>
+        </w:rPr>
+        <w:t>one</w:t>
+      </w:r>
+      <w:r>
+        <w:rPr>
+          <w:rFonts w:cstheme="minorHAnsi"/>
+          <w:sz w:val="24"/>
+          <w:szCs w:val="24"/>
+        </w:rPr>
+        <w:t xml:space="preserve"> is the opposition.</w:t>
       </w:r>
     </w:p>
     <w:p>
@@ -246,38 +378,13 @@
           <w:sz w:val="24"/>
           <w:szCs w:val="24"/>
         </w:rPr>
-        <w:t xml:space="preserve">we will use the probability function properties to compare </w:t>
-      </w:r>
-      <w:r>
-        <w:rPr>
-          <w:rFonts w:cstheme="minorHAnsi"/>
-          <w:sz w:val="24"/>
-          <w:szCs w:val="24"/>
-        </w:rPr>
-        <w:t xml:space="preserve">the different parties to find their similarities and differences. for example, for gaussian naïve base, we can get from the model the expectation and </w:t>
-      </w:r>
-      <w:r>
-        <w:rPr>
-          <w:rFonts w:cstheme="minorHAnsi"/>
-          <w:sz w:val="24"/>
-          <w:szCs w:val="24"/>
-        </w:rPr>
-        <w:t>variance and</w:t>
-      </w:r>
-      <w:r>
-        <w:rPr>
-          <w:rFonts w:cstheme="minorHAnsi"/>
-          <w:sz w:val="24"/>
-          <w:szCs w:val="24"/>
-        </w:rPr>
-        <w:t xml:space="preserve"> use them to compare between</w:t>
-      </w:r>
-      <w:r>
-        <w:rPr>
-          <w:rFonts w:cstheme="minorHAnsi"/>
-          <w:sz w:val="24"/>
-          <w:szCs w:val="24"/>
-          <w:rtl/>
+        <w:t xml:space="preserve"> We use a generative model to predict the winner of the elections, among other information like the variance of the features for a given group of party to generate the best coalition possible.</w:t>
+      </w:r>
+      <w:r>
+        <w:rPr>
+          <w:rFonts w:cstheme="minorHAnsi"/>
+          <w:sz w:val="24"/>
+          <w:szCs w:val="24"/>
         </w:rPr>
         <w:t xml:space="preserve"> </w:t>
       </w:r>
@@ -287,94 +394,115 @@
           <w:sz w:val="24"/>
           <w:szCs w:val="24"/>
         </w:rPr>
-        <w:t>the different parties</w:t>
-      </w:r>
-      <w:r>
-        <w:rPr>
-          <w:rFonts w:cstheme="minorHAnsi"/>
-          <w:sz w:val="24"/>
-          <w:szCs w:val="24"/>
-        </w:rPr>
-        <w:t xml:space="preserve"> and build two diffe</w:t>
-      </w:r>
-      <w:r>
-        <w:rPr>
-          <w:rFonts w:cstheme="minorHAnsi"/>
-          <w:sz w:val="24"/>
-          <w:szCs w:val="24"/>
-        </w:rPr>
-        <w:t xml:space="preserve">rent groups, the big group is the coalition and the </w:t>
-      </w:r>
-      <w:r>
-        <w:rPr>
-          <w:rFonts w:cstheme="minorHAnsi"/>
-          <w:sz w:val="24"/>
-          <w:szCs w:val="24"/>
-        </w:rPr>
-        <w:t>smaller</w:t>
-      </w:r>
-      <w:r>
-        <w:rPr>
-          <w:rFonts w:cstheme="minorHAnsi"/>
-          <w:sz w:val="24"/>
-          <w:szCs w:val="24"/>
-        </w:rPr>
-        <w:t xml:space="preserve"> group is the opposition</w:t>
-      </w:r>
-      <w:r>
-        <w:rPr>
-          <w:rFonts w:cstheme="minorHAnsi"/>
-          <w:sz w:val="24"/>
-          <w:szCs w:val="24"/>
-        </w:rPr>
-        <w:t xml:space="preserve">.    </w:t>
-      </w:r>
-    </w:p>
-    <w:p>
-      <w:pPr>
-        <w:rPr>
-          <w:rFonts w:cstheme="minorHAnsi"/>
-          <w:sz w:val="24"/>
-          <w:szCs w:val="24"/>
-        </w:rPr>
-      </w:pPr>
-    </w:p>
-    <w:p>
-      <w:pPr>
-        <w:rPr>
-          <w:rFonts w:cstheme="minorHAnsi"/>
-          <w:color w:val="FF0000"/>
+        <w:t>The coalition will be constituted around the most probable winner.</w:t>
+      </w:r>
+      <w:r>
+        <w:rPr>
+          <w:rFonts w:cstheme="minorHAnsi"/>
+          <w:sz w:val="24"/>
+          <w:szCs w:val="24"/>
+        </w:rPr>
+        <w:t xml:space="preserve">  </w:t>
+      </w:r>
+    </w:p>
+    <w:p>
+      <w:pPr>
+        <w:rPr>
+          <w:rFonts w:cstheme="minorHAnsi"/>
+          <w:sz w:val="24"/>
+          <w:szCs w:val="24"/>
+        </w:rPr>
+      </w:pPr>
+    </w:p>
+    <w:p>
+      <w:pPr>
+        <w:rPr>
+          <w:rFonts w:cstheme="minorHAnsi"/>
+          <w:b/>
+          <w:bCs/>
+          <w:i/>
+          <w:iCs/>
           <w:sz w:val="28"/>
           <w:szCs w:val="28"/>
-          <w:u w:val="single"/>
-        </w:rPr>
-      </w:pPr>
-      <w:r>
-        <w:rPr>
-          <w:rFonts w:cstheme="minorHAnsi"/>
-          <w:color w:val="FF0000"/>
+        </w:rPr>
+      </w:pPr>
+      <w:r>
+        <w:rPr>
+          <w:rFonts w:cstheme="minorHAnsi"/>
+          <w:b/>
+          <w:bCs/>
+          <w:i/>
+          <w:iCs/>
           <w:sz w:val="28"/>
           <w:szCs w:val="28"/>
-          <w:u w:val="single"/>
-        </w:rPr>
-        <w:t>Stable Coalition using clustering:</w:t>
-      </w:r>
-    </w:p>
-    <w:p>
-      <w:pPr>
-        <w:rPr>
-          <w:rFonts w:cstheme="minorHAnsi"/>
-          <w:sz w:val="24"/>
-          <w:szCs w:val="24"/>
-        </w:rPr>
-      </w:pPr>
-      <w:r>
-        <w:rPr>
-          <w:rFonts w:cstheme="minorHAnsi"/>
-          <w:sz w:val="24"/>
-          <w:szCs w:val="24"/>
-        </w:rPr>
-        <w:t xml:space="preserve">We use 2 models that we learn in the class for clustering model K-means and Gaussian mixture. first, we found the hyper parameters using k fold cross validation, we define evaluate function to evaluate the best hyper parameters. The evaluate function is to find a group that contains as many voters from a </w:t>
+        </w:rPr>
+        <w:t xml:space="preserve">Stable </w:t>
+      </w:r>
+      <w:r>
+        <w:rPr>
+          <w:rFonts w:cstheme="minorHAnsi"/>
+          <w:b/>
+          <w:bCs/>
+          <w:i/>
+          <w:iCs/>
+          <w:sz w:val="28"/>
+          <w:szCs w:val="28"/>
+        </w:rPr>
+        <w:t>c</w:t>
+      </w:r>
+      <w:r>
+        <w:rPr>
+          <w:rFonts w:cstheme="minorHAnsi"/>
+          <w:b/>
+          <w:bCs/>
+          <w:i/>
+          <w:iCs/>
+          <w:sz w:val="28"/>
+          <w:szCs w:val="28"/>
+        </w:rPr>
+        <w:t>oalition using clustering:</w:t>
+      </w:r>
+    </w:p>
+    <w:p>
+      <w:pPr>
+        <w:rPr>
+          <w:rFonts w:cstheme="minorHAnsi"/>
+          <w:sz w:val="24"/>
+          <w:szCs w:val="24"/>
+        </w:rPr>
+      </w:pPr>
+      <w:r>
+        <w:rPr>
+          <w:rFonts w:cstheme="minorHAnsi"/>
+          <w:sz w:val="24"/>
+          <w:szCs w:val="24"/>
+        </w:rPr>
+        <w:t xml:space="preserve">We </w:t>
+      </w:r>
+      <w:r>
+        <w:rPr>
+          <w:rFonts w:cstheme="minorHAnsi"/>
+          <w:sz w:val="24"/>
+          <w:szCs w:val="24"/>
+        </w:rPr>
+        <w:t>are going to use the clustering model we studied in class, K-Means.</w:t>
+      </w:r>
+      <w:r>
+        <w:rPr>
+          <w:rFonts w:cstheme="minorHAnsi"/>
+          <w:sz w:val="24"/>
+          <w:szCs w:val="24"/>
+        </w:rPr>
+        <w:br/>
+        <w:t>F</w:t>
+      </w:r>
+      <w:r>
+        <w:rPr>
+          <w:rFonts w:cstheme="minorHAnsi"/>
+          <w:sz w:val="24"/>
+          <w:szCs w:val="24"/>
+        </w:rPr>
+        <w:t xml:space="preserve">irst, we found the hyper parameters using k fold cross validation, we define evaluate function to evaluate the best hyper parameters. The evaluate function is to find a group that contains as many voters from a </w:t>
       </w:r>
       <w:r>
         <w:rPr>
@@ -1849,7 +1977,25 @@
           <w:sz w:val="24"/>
           <w:szCs w:val="24"/>
         </w:rPr>
-        <w:t>eatures of each party, we will have a look at the variances of the voters’ features for each party. Each feature having a low variance indicates us that most of the voters for a given party have more or less the same value a feature. This means that it’s a strong characteristic of the party.</w:t>
+        <w:t xml:space="preserve">eatures of each party, we will have a look at the variances of the voters’ features for each party. Each feature having a low variance indicates us that most of the voters for a given party have more or less the same value a feature. This means that </w:t>
+      </w:r>
+      <w:proofErr w:type="gramStart"/>
+      <w:r>
+        <w:rPr>
+          <w:rFonts w:cstheme="minorHAnsi"/>
+          <w:sz w:val="24"/>
+          <w:szCs w:val="24"/>
+        </w:rPr>
+        <w:t>it’s</w:t>
+      </w:r>
+      <w:proofErr w:type="gramEnd"/>
+      <w:r>
+        <w:rPr>
+          <w:rFonts w:cstheme="minorHAnsi"/>
+          <w:sz w:val="24"/>
+          <w:szCs w:val="24"/>
+        </w:rPr>
+        <w:t xml:space="preserve"> a strong characteristic of the party.</w:t>
       </w:r>
       <w:r>
         <w:rPr>
@@ -2362,87 +2508,78 @@
           <w:rFonts w:cstheme="minorHAnsi"/>
           <w:sz w:val="24"/>
           <w:szCs w:val="24"/>
-          <w:lang w:val="fr-FR"/>
-        </w:rPr>
-      </w:pPr>
-    </w:p>
-    <w:p>
-      <w:pPr>
-        <w:rPr>
-          <w:rFonts w:cstheme="minorHAnsi"/>
-          <w:sz w:val="24"/>
-          <w:szCs w:val="24"/>
-          <w:lang w:val="fr-FR"/>
-        </w:rPr>
-      </w:pPr>
-    </w:p>
-    <w:p>
-      <w:pPr>
-        <w:rPr>
-          <w:rFonts w:cstheme="minorHAnsi"/>
-          <w:sz w:val="24"/>
-          <w:szCs w:val="24"/>
-          <w:lang w:val="fr-FR"/>
-        </w:rPr>
-      </w:pPr>
-    </w:p>
-    <w:p>
-      <w:pPr>
-        <w:rPr>
-          <w:rFonts w:cstheme="minorHAnsi"/>
-          <w:sz w:val="24"/>
-          <w:szCs w:val="24"/>
-          <w:lang w:val="fr-FR"/>
-        </w:rPr>
-      </w:pPr>
-    </w:p>
-    <w:p>
-      <w:pPr>
-        <w:rPr>
-          <w:rFonts w:cstheme="minorHAnsi"/>
-          <w:sz w:val="24"/>
-          <w:szCs w:val="24"/>
-          <w:lang w:val="fr-FR"/>
-        </w:rPr>
-      </w:pPr>
-    </w:p>
-    <w:p>
-      <w:pPr>
-        <w:rPr>
-          <w:rFonts w:cstheme="minorHAnsi"/>
-          <w:sz w:val="24"/>
-          <w:szCs w:val="24"/>
-          <w:lang w:val="fr-FR"/>
-        </w:rPr>
-      </w:pPr>
-    </w:p>
-    <w:p>
-      <w:pPr>
-        <w:rPr>
-          <w:rFonts w:cstheme="minorHAnsi"/>
-          <w:sz w:val="24"/>
-          <w:szCs w:val="24"/>
-          <w:lang w:val="fr-FR"/>
-        </w:rPr>
-      </w:pPr>
-    </w:p>
-    <w:p>
-      <w:pPr>
-        <w:rPr>
-          <w:rFonts w:cstheme="minorHAnsi"/>
-          <w:sz w:val="24"/>
-          <w:szCs w:val="24"/>
-          <w:lang w:val="fr-FR"/>
-        </w:rPr>
-      </w:pPr>
-    </w:p>
-    <w:p>
-      <w:pPr>
-        <w:rPr>
-          <w:rFonts w:cstheme="minorHAnsi"/>
-          <w:sz w:val="24"/>
-          <w:szCs w:val="24"/>
-          <w:lang w:val="fr-FR"/>
+        </w:rPr>
+      </w:pPr>
+    </w:p>
+    <w:p>
+      <w:pPr>
+        <w:rPr>
+          <w:rFonts w:cstheme="minorHAnsi"/>
+          <w:sz w:val="24"/>
+          <w:szCs w:val="24"/>
+        </w:rPr>
+      </w:pPr>
+    </w:p>
+    <w:p>
+      <w:pPr>
+        <w:rPr>
+          <w:rFonts w:cstheme="minorHAnsi"/>
+          <w:sz w:val="24"/>
+          <w:szCs w:val="24"/>
+        </w:rPr>
+      </w:pPr>
+    </w:p>
+    <w:p>
+      <w:pPr>
+        <w:rPr>
+          <w:rFonts w:cstheme="minorHAnsi"/>
+          <w:sz w:val="24"/>
+          <w:szCs w:val="24"/>
+        </w:rPr>
+      </w:pPr>
+    </w:p>
+    <w:p>
+      <w:pPr>
+        <w:rPr>
+          <w:rFonts w:cstheme="minorHAnsi"/>
+          <w:sz w:val="24"/>
+          <w:szCs w:val="24"/>
+        </w:rPr>
+      </w:pPr>
+    </w:p>
+    <w:p>
+      <w:pPr>
+        <w:rPr>
+          <w:rFonts w:cstheme="minorHAnsi"/>
+          <w:sz w:val="24"/>
+          <w:szCs w:val="24"/>
+        </w:rPr>
+      </w:pPr>
+    </w:p>
+    <w:p>
+      <w:pPr>
+        <w:rPr>
+          <w:rFonts w:cstheme="minorHAnsi"/>
+          <w:sz w:val="24"/>
+          <w:szCs w:val="24"/>
+        </w:rPr>
+      </w:pPr>
+    </w:p>
+    <w:p>
+      <w:pPr>
+        <w:rPr>
+          <w:rFonts w:cstheme="minorHAnsi"/>
+          <w:sz w:val="24"/>
+          <w:szCs w:val="24"/>
+        </w:rPr>
+      </w:pPr>
+    </w:p>
+    <w:p>
+      <w:pPr>
+        <w:rPr>
+          <w:rFonts w:cstheme="minorHAnsi"/>
+          <w:sz w:val="24"/>
+          <w:szCs w:val="24"/>
         </w:rPr>
       </w:pPr>
     </w:p>
@@ -2551,7 +2688,27 @@
           <w:szCs w:val="24"/>
         </w:rPr>
         <w:br/>
-        <w:t>However, every other modifications has an impact:</w:t>
+        <w:t xml:space="preserve">However, every other </w:t>
+      </w:r>
+      <w:proofErr w:type="gramStart"/>
+      <w:r>
+        <w:rPr>
+          <w:rFonts w:cstheme="minorHAnsi"/>
+          <w:color w:val="000000"/>
+          <w:sz w:val="24"/>
+          <w:szCs w:val="24"/>
+        </w:rPr>
+        <w:t>modifications</w:t>
+      </w:r>
+      <w:proofErr w:type="gramEnd"/>
+      <w:r>
+        <w:rPr>
+          <w:rFonts w:cstheme="minorHAnsi"/>
+          <w:color w:val="000000"/>
+          <w:sz w:val="24"/>
+          <w:szCs w:val="24"/>
+        </w:rPr>
+        <w:t xml:space="preserve"> has an impact:</w:t>
       </w:r>
     </w:p>
     <w:p>

</xml_diff>